<commit_message>
Update FO & TO
</commit_message>
<xml_diff>
--- a/Ontwikkeltraject/Fronter/Bijlage 9 Sjabloon technisch ontwerp SUMMA.docx
+++ b/Ontwikkeltraject/Fronter/Bijlage 9 Sjabloon technisch ontwerp SUMMA.docx
@@ -1,6 +1,6 @@
 
 <file path=word/document.xml><?xml version="1.0" encoding="utf-8"?>
-<w:document xmlns:wpc="http://schemas.microsoft.com/office/word/2010/wordprocessingCanvas" xmlns:mc="http://schemas.openxmlformats.org/markup-compatibility/2006" xmlns:o="urn:schemas-microsoft-com:office:office" xmlns:r="http://schemas.openxmlformats.org/officeDocument/2006/relationships" xmlns:m="http://schemas.openxmlformats.org/officeDocument/2006/math" xmlns:v="urn:schemas-microsoft-com:vml" xmlns:wp14="http://schemas.microsoft.com/office/word/2010/wordprocessingDrawing" xmlns:wp="http://schemas.openxmlformats.org/drawingml/2006/wordprocessingDrawing" xmlns:w10="urn:schemas-microsoft-com:office:word" xmlns:w="http://schemas.openxmlformats.org/wordprocessingml/2006/main" xmlns:w14="http://schemas.microsoft.com/office/word/2010/wordml" xmlns:wpg="http://schemas.microsoft.com/office/word/2010/wordprocessingGroup" xmlns:wpi="http://schemas.microsoft.com/office/word/2010/wordprocessingInk" xmlns:wne="http://schemas.microsoft.com/office/word/2006/wordml" xmlns:wps="http://schemas.microsoft.com/office/word/2010/wordprocessingShape" mc:Ignorable="w14 wp14">
+<w:document xmlns:wpc="http://schemas.microsoft.com/office/word/2010/wordprocessingCanvas" xmlns:cx="http://schemas.microsoft.com/office/drawing/2014/chartex" xmlns:cx1="http://schemas.microsoft.com/office/drawing/2015/9/8/chartex" xmlns:cx2="http://schemas.microsoft.com/office/drawing/2015/10/21/chartex" xmlns:cx3="http://schemas.microsoft.com/office/drawing/2016/5/9/chartex" xmlns:cx4="http://schemas.microsoft.com/office/drawing/2016/5/10/chartex" xmlns:cx5="http://schemas.microsoft.com/office/drawing/2016/5/11/chartex" xmlns:cx6="http://schemas.microsoft.com/office/drawing/2016/5/12/chartex" xmlns:cx7="http://schemas.microsoft.com/office/drawing/2016/5/13/chartex" xmlns:cx8="http://schemas.microsoft.com/office/drawing/2016/5/14/chartex" xmlns:mc="http://schemas.openxmlformats.org/markup-compatibility/2006" xmlns:aink="http://schemas.microsoft.com/office/drawing/2016/ink" xmlns:am3d="http://schemas.microsoft.com/office/drawing/2017/model3d" xmlns:o="urn:schemas-microsoft-com:office:office" xmlns:r="http://schemas.openxmlformats.org/officeDocument/2006/relationships" xmlns:m="http://schemas.openxmlformats.org/officeDocument/2006/math" xmlns:v="urn:schemas-microsoft-com:vml" xmlns:wp14="http://schemas.microsoft.com/office/word/2010/wordprocessingDrawing" xmlns:wp="http://schemas.openxmlformats.org/drawingml/2006/wordprocessingDrawing" xmlns:w10="urn:schemas-microsoft-com:office:word" xmlns:w="http://schemas.openxmlformats.org/wordprocessingml/2006/main" xmlns:w14="http://schemas.microsoft.com/office/word/2010/wordml" xmlns:w15="http://schemas.microsoft.com/office/word/2012/wordml" xmlns:w16cid="http://schemas.microsoft.com/office/word/2016/wordml/cid" xmlns:w16se="http://schemas.microsoft.com/office/word/2015/wordml/symex" xmlns:wpg="http://schemas.microsoft.com/office/word/2010/wordprocessingGroup" xmlns:wpi="http://schemas.microsoft.com/office/word/2010/wordprocessingInk" xmlns:wne="http://schemas.microsoft.com/office/word/2006/wordml" xmlns:wps="http://schemas.microsoft.com/office/word/2010/wordprocessingShape" mc:Ignorable="w14 w15 w16se w16cid wp14">
   <w:body>
     <w:sdt>
       <w:sdtPr>
@@ -97,7 +97,7 @@
                     <w:rFonts w:cs="Arial"/>
                     <w:szCs w:val="20"/>
                   </w:rPr>
-                  <w:t>Naam 1</w:t>
+                  <w:t>Sander Jochems</w:t>
                 </w:r>
               </w:p>
               <w:p>
@@ -114,7 +114,7 @@
                     <w:szCs w:val="20"/>
                     <w:lang w:eastAsia="en-US"/>
                   </w:rPr>
-                  <w:t>Naam 2</w:t>
+                  <w:t>Bram Swinkels</w:t>
                 </w:r>
               </w:p>
             </w:tc>
@@ -155,69 +155,7 @@
                   <w:right w:w="115" w:type="dxa"/>
                 </w:tcMar>
               </w:tcPr>
-              <w:p>
-                <w:r>
-                  <w:rPr>
-                    <w:noProof/>
-                    <w:lang w:eastAsia="nl-NL"/>
-                  </w:rPr>
-                  <w:drawing>
-                    <wp:anchor distT="0" distB="0" distL="114300" distR="114300" simplePos="0" relativeHeight="251654656" behindDoc="0" locked="0" layoutInCell="1" allowOverlap="1" wp14:anchorId="72D58A48" wp14:editId="0526E6D1">
-                      <wp:simplePos x="0" y="0"/>
-                      <wp:positionH relativeFrom="rightMargin">
-                        <wp:posOffset>-4399824</wp:posOffset>
-                      </wp:positionH>
-                      <wp:positionV relativeFrom="margin">
-                        <wp:posOffset>-40640</wp:posOffset>
-                      </wp:positionV>
-                      <wp:extent cx="1234440" cy="445770"/>
-                      <wp:effectExtent l="0" t="0" r="3810" b="0"/>
-                      <wp:wrapNone/>
-                      <wp:docPr id="5" name="Afbeelding 5"/>
-                      <wp:cNvGraphicFramePr>
-                        <a:graphicFrameLocks xmlns:a="http://schemas.openxmlformats.org/drawingml/2006/main" noChangeAspect="1"/>
-                      </wp:cNvGraphicFramePr>
-                      <a:graphic xmlns:a="http://schemas.openxmlformats.org/drawingml/2006/main">
-                        <a:graphicData uri="http://schemas.openxmlformats.org/drawingml/2006/picture">
-                          <pic:pic xmlns:pic="http://schemas.openxmlformats.org/drawingml/2006/picture">
-                            <pic:nvPicPr>
-                              <pic:cNvPr id="0" name="ROC0011_SummaCorp_FCU.png"/>
-                              <pic:cNvPicPr/>
-                            </pic:nvPicPr>
-                            <pic:blipFill>
-                              <a:blip r:embed="rId10" cstate="print">
-                                <a:extLst>
-                                  <a:ext uri="{28A0092B-C50C-407E-A947-70E740481C1C}">
-                                    <a14:useLocalDpi xmlns:a14="http://schemas.microsoft.com/office/drawing/2010/main" val="0"/>
-                                  </a:ext>
-                                </a:extLst>
-                              </a:blip>
-                              <a:stretch>
-                                <a:fillRect/>
-                              </a:stretch>
-                            </pic:blipFill>
-                            <pic:spPr>
-                              <a:xfrm>
-                                <a:off x="0" y="0"/>
-                                <a:ext cx="1234440" cy="445770"/>
-                              </a:xfrm>
-                              <a:prstGeom prst="rect">
-                                <a:avLst/>
-                              </a:prstGeom>
-                            </pic:spPr>
-                          </pic:pic>
-                        </a:graphicData>
-                      </a:graphic>
-                      <wp14:sizeRelH relativeFrom="page">
-                        <wp14:pctWidth>0</wp14:pctWidth>
-                      </wp14:sizeRelH>
-                      <wp14:sizeRelV relativeFrom="page">
-                        <wp14:pctHeight>0</wp14:pctHeight>
-                      </wp14:sizeRelV>
-                    </wp:anchor>
-                  </w:drawing>
-                </w:r>
-              </w:p>
+              <w:p/>
             </w:tc>
           </w:tr>
           <w:tr>
@@ -237,6 +175,7 @@
                   <w:dataBinding w:prefixMappings="xmlns:ns0='http://schemas.openxmlformats.org/package/2006/metadata/core-properties' xmlns:ns1='http://purl.org/dc/elements/1.1/'" w:xpath="/ns0:coreProperties[1]/ns1:title[1]" w:storeItemID="{6C3C8BC8-F283-45AE-878A-BAB7291924A1}"/>
                   <w:text/>
                 </w:sdtPr>
+                <w:sdtEndPr/>
                 <w:sdtContent>
                   <w:p>
                     <w:pPr>
@@ -286,7 +225,15 @@
                     <w:sz w:val="28"/>
                     <w:szCs w:val="28"/>
                   </w:rPr>
-                  <w:t>Ondertitel</w:t>
+                  <w:t>Een stemwebsite voor de gemeenteverkiezing</w:t>
+                </w:r>
+                <w:r>
+                  <w:rPr>
+                    <w:i/>
+                    <w:sz w:val="28"/>
+                    <w:szCs w:val="28"/>
+                  </w:rPr>
+                  <w:t>en</w:t>
                 </w:r>
               </w:p>
             </w:tc>
@@ -337,21 +284,21 @@
               <wp:posOffset>959485</wp:posOffset>
             </wp:positionH>
             <wp:positionV relativeFrom="paragraph">
-              <wp:posOffset>3929380</wp:posOffset>
+              <wp:posOffset>4201795</wp:posOffset>
             </wp:positionV>
-            <wp:extent cx="3977640" cy="2788920"/>
-            <wp:effectExtent l="0" t="0" r="3810" b="0"/>
+            <wp:extent cx="3977640" cy="2243455"/>
+            <wp:effectExtent l="0" t="0" r="3810" b="4445"/>
             <wp:wrapThrough wrapText="bothSides">
               <wp:wrapPolygon edited="0">
                 <wp:start x="0" y="0"/>
-                <wp:lineTo x="0" y="21393"/>
-                <wp:lineTo x="21517" y="21393"/>
+                <wp:lineTo x="0" y="21459"/>
+                <wp:lineTo x="21517" y="21459"/>
                 <wp:lineTo x="21517" y="0"/>
                 <wp:lineTo x="0" y="0"/>
               </wp:wrapPolygon>
             </wp:wrapThrough>
-            <wp:docPr id="2" name="Afbeelding 2" descr="Afbeeldingsresultaat voor fokke en sukke">
-              <a:hlinkClick xmlns:a="http://schemas.openxmlformats.org/drawingml/2006/main" r:id="rId11"/>
+            <wp:docPr id="2" name="Afbeelding 2">
+              <a:hlinkClick xmlns:a="http://schemas.openxmlformats.org/drawingml/2006/main" r:id="rId9"/>
             </wp:docPr>
             <wp:cNvGraphicFramePr>
               <a:graphicFrameLocks xmlns:a="http://schemas.openxmlformats.org/drawingml/2006/main" noChangeAspect="1"/>
@@ -361,21 +308,20 @@
                 <pic:pic xmlns:pic="http://schemas.openxmlformats.org/drawingml/2006/picture">
                   <pic:nvPicPr>
                     <pic:cNvPr id="0" name="irc_mi" descr="Afbeeldingsresultaat voor fokke en sukke">
-                      <a:hlinkClick r:id="rId11"/>
+                      <a:hlinkClick r:id="rId9"/>
                     </pic:cNvPr>
                     <pic:cNvPicPr>
                       <a:picLocks noChangeAspect="1" noChangeArrowheads="1"/>
                     </pic:cNvPicPr>
                   </pic:nvPicPr>
                   <pic:blipFill>
-                    <a:blip r:embed="rId12">
+                    <a:blip r:embed="rId10">
                       <a:extLst>
                         <a:ext uri="{28A0092B-C50C-407E-A947-70E740481C1C}">
                           <a14:useLocalDpi xmlns:a14="http://schemas.microsoft.com/office/drawing/2010/main" val="0"/>
                         </a:ext>
                       </a:extLst>
                     </a:blip>
-                    <a:srcRect/>
                     <a:stretch>
                       <a:fillRect/>
                     </a:stretch>
@@ -383,7 +329,7 @@
                   <pic:spPr bwMode="auto">
                     <a:xfrm>
                       <a:off x="0" y="0"/>
-                      <a:ext cx="3977640" cy="2788920"/>
+                      <a:ext cx="3977640" cy="2243455"/>
                     </a:xfrm>
                     <a:prstGeom prst="rect">
                       <a:avLst/>
@@ -448,8 +394,6 @@
             <w:t>Inhoud</w:t>
           </w:r>
         </w:p>
-        <w:bookmarkStart w:id="0" w:name="_GoBack"/>
-        <w:bookmarkEnd w:id="0"/>
         <w:p>
           <w:pPr>
             <w:pStyle w:val="Inhopg1"/>
@@ -692,10 +636,10 @@
         <w:pStyle w:val="Kop3"/>
         <w:spacing w:line="360" w:lineRule="auto"/>
         <w:sectPr>
-          <w:headerReference w:type="even" r:id="rId13"/>
-          <w:headerReference w:type="default" r:id="rId14"/>
-          <w:footerReference w:type="even" r:id="rId15"/>
-          <w:footerReference w:type="default" r:id="rId16"/>
+          <w:headerReference w:type="even" r:id="rId11"/>
+          <w:headerReference w:type="default" r:id="rId12"/>
+          <w:footerReference w:type="even" r:id="rId13"/>
+          <w:footerReference w:type="default" r:id="rId14"/>
           <w:type w:val="continuous"/>
           <w:pgSz w:w="11906" w:h="16838"/>
           <w:pgMar w:top="1417" w:right="1417" w:bottom="1417" w:left="1417" w:header="708" w:footer="708" w:gutter="0"/>
@@ -713,15 +657,15 @@
           <w:numId w:val="9"/>
         </w:numPr>
       </w:pPr>
-      <w:bookmarkStart w:id="1" w:name="_Toc441224800"/>
+      <w:bookmarkStart w:id="0" w:name="_Toc441224800"/>
+      <w:bookmarkStart w:id="1" w:name="_Toc462307482"/>
       <w:bookmarkStart w:id="2" w:name="_Toc435780368"/>
-      <w:bookmarkStart w:id="3" w:name="_Toc462307482"/>
       <w:r>
         <w:lastRenderedPageBreak/>
         <w:t>Technische specificaties</w:t>
       </w:r>
+      <w:bookmarkEnd w:id="0"/>
       <w:bookmarkEnd w:id="1"/>
-      <w:bookmarkEnd w:id="3"/>
     </w:p>
     <w:p>
       <w:pPr>
@@ -751,14 +695,7 @@
           <w:i/>
           <w:highlight w:val="lightGray"/>
         </w:rPr>
-        <w:t xml:space="preserve"> Diagram</w:t>
-      </w:r>
-      <w:r>
-        <w:rPr>
-          <w:i/>
-          <w:highlight w:val="lightGray"/>
-        </w:rPr>
-        <w:t>, Activity Diagram, Class Diagram).</w:t>
+        <w:t xml:space="preserve"> Diagram, Activity Diagram, Class Diagram).</w:t>
       </w:r>
     </w:p>
     <w:p>
@@ -787,7 +724,7 @@
           <w:lang w:eastAsia="nl-NL"/>
         </w:rPr>
       </w:pPr>
-      <w:bookmarkStart w:id="4" w:name="_Toc447881112"/>
+      <w:bookmarkStart w:id="3" w:name="_Toc447881112"/>
       <w:bookmarkEnd w:id="2"/>
       <w:r>
         <w:rPr>
@@ -804,13 +741,13 @@
           <w:numId w:val="9"/>
         </w:numPr>
       </w:pPr>
-      <w:bookmarkStart w:id="5" w:name="_Toc462307483"/>
+      <w:bookmarkStart w:id="4" w:name="_Toc462307483"/>
       <w:r>
         <w:lastRenderedPageBreak/>
         <w:t>Relationeel datamodel</w:t>
       </w:r>
+      <w:bookmarkEnd w:id="3"/>
       <w:bookmarkEnd w:id="4"/>
-      <w:bookmarkEnd w:id="5"/>
     </w:p>
     <w:p>
       <w:pPr>
@@ -1188,9 +1125,19 @@
             <w:shd w:val="clear" w:color="auto" w:fill="auto"/>
           </w:tcPr>
           <w:p>
+            <w:pPr>
+              <w:tabs>
+                <w:tab w:val="center" w:pos="802"/>
+              </w:tabs>
+            </w:pPr>
             <w:r>
               <w:t>…</w:t>
             </w:r>
+            <w:r>
+              <w:tab/>
+            </w:r>
+            <w:bookmarkStart w:id="5" w:name="_GoBack"/>
+            <w:bookmarkEnd w:id="5"/>
           </w:p>
         </w:tc>
         <w:tc>
@@ -1423,9 +1370,9 @@
       </w:pPr>
     </w:p>
     <w:sectPr>
-      <w:headerReference w:type="default" r:id="rId17"/>
-      <w:footerReference w:type="default" r:id="rId18"/>
-      <w:footerReference w:type="first" r:id="rId19"/>
+      <w:headerReference w:type="default" r:id="rId15"/>
+      <w:footerReference w:type="default" r:id="rId16"/>
+      <w:footerReference w:type="first" r:id="rId17"/>
       <w:type w:val="oddPage"/>
       <w:pgSz w:w="11906" w:h="16838"/>
       <w:pgMar w:top="1417" w:right="1417" w:bottom="1417" w:left="1417" w:header="708" w:footer="708" w:gutter="0"/>
@@ -1437,7 +1384,7 @@
 </file>
 
 <file path=word/endnotes.xml><?xml version="1.0" encoding="utf-8"?>
-<w:endnotes xmlns:wpc="http://schemas.microsoft.com/office/word/2010/wordprocessingCanvas" xmlns:mc="http://schemas.openxmlformats.org/markup-compatibility/2006" xmlns:o="urn:schemas-microsoft-com:office:office" xmlns:r="http://schemas.openxmlformats.org/officeDocument/2006/relationships" xmlns:m="http://schemas.openxmlformats.org/officeDocument/2006/math" xmlns:v="urn:schemas-microsoft-com:vml" xmlns:wp14="http://schemas.microsoft.com/office/word/2010/wordprocessingDrawing" xmlns:wp="http://schemas.openxmlformats.org/drawingml/2006/wordprocessingDrawing" xmlns:w10="urn:schemas-microsoft-com:office:word" xmlns:w="http://schemas.openxmlformats.org/wordprocessingml/2006/main" xmlns:w14="http://schemas.microsoft.com/office/word/2010/wordml" xmlns:wpg="http://schemas.microsoft.com/office/word/2010/wordprocessingGroup" xmlns:wpi="http://schemas.microsoft.com/office/word/2010/wordprocessingInk" xmlns:wne="http://schemas.microsoft.com/office/word/2006/wordml" xmlns:wps="http://schemas.microsoft.com/office/word/2010/wordprocessingShape" mc:Ignorable="w14 wp14">
+<w:endnotes xmlns:wpc="http://schemas.microsoft.com/office/word/2010/wordprocessingCanvas" xmlns:cx="http://schemas.microsoft.com/office/drawing/2014/chartex" xmlns:cx1="http://schemas.microsoft.com/office/drawing/2015/9/8/chartex" xmlns:cx2="http://schemas.microsoft.com/office/drawing/2015/10/21/chartex" xmlns:cx3="http://schemas.microsoft.com/office/drawing/2016/5/9/chartex" xmlns:cx4="http://schemas.microsoft.com/office/drawing/2016/5/10/chartex" xmlns:cx5="http://schemas.microsoft.com/office/drawing/2016/5/11/chartex" xmlns:cx6="http://schemas.microsoft.com/office/drawing/2016/5/12/chartex" xmlns:cx7="http://schemas.microsoft.com/office/drawing/2016/5/13/chartex" xmlns:cx8="http://schemas.microsoft.com/office/drawing/2016/5/14/chartex" xmlns:mc="http://schemas.openxmlformats.org/markup-compatibility/2006" xmlns:aink="http://schemas.microsoft.com/office/drawing/2016/ink" xmlns:am3d="http://schemas.microsoft.com/office/drawing/2017/model3d" xmlns:o="urn:schemas-microsoft-com:office:office" xmlns:r="http://schemas.openxmlformats.org/officeDocument/2006/relationships" xmlns:m="http://schemas.openxmlformats.org/officeDocument/2006/math" xmlns:v="urn:schemas-microsoft-com:vml" xmlns:wp14="http://schemas.microsoft.com/office/word/2010/wordprocessingDrawing" xmlns:wp="http://schemas.openxmlformats.org/drawingml/2006/wordprocessingDrawing" xmlns:w10="urn:schemas-microsoft-com:office:word" xmlns:w="http://schemas.openxmlformats.org/wordprocessingml/2006/main" xmlns:w14="http://schemas.microsoft.com/office/word/2010/wordml" xmlns:w15="http://schemas.microsoft.com/office/word/2012/wordml" xmlns:w16cid="http://schemas.microsoft.com/office/word/2016/wordml/cid" xmlns:w16se="http://schemas.microsoft.com/office/word/2015/wordml/symex" xmlns:wpg="http://schemas.microsoft.com/office/word/2010/wordprocessingGroup" xmlns:wpi="http://schemas.microsoft.com/office/word/2010/wordprocessingInk" xmlns:wne="http://schemas.microsoft.com/office/word/2006/wordml" xmlns:wps="http://schemas.microsoft.com/office/word/2010/wordprocessingShape" mc:Ignorable="w14 w15 w16se w16cid wp14">
   <w:endnote w:type="separator" w:id="-1">
     <w:p>
       <w:pPr>
@@ -1462,7 +1409,7 @@
 </file>
 
 <file path=word/footer1.xml><?xml version="1.0" encoding="utf-8"?>
-<w:ftr xmlns:wpc="http://schemas.microsoft.com/office/word/2010/wordprocessingCanvas" xmlns:mc="http://schemas.openxmlformats.org/markup-compatibility/2006" xmlns:o="urn:schemas-microsoft-com:office:office" xmlns:r="http://schemas.openxmlformats.org/officeDocument/2006/relationships" xmlns:m="http://schemas.openxmlformats.org/officeDocument/2006/math" xmlns:v="urn:schemas-microsoft-com:vml" xmlns:wp14="http://schemas.microsoft.com/office/word/2010/wordprocessingDrawing" xmlns:wp="http://schemas.openxmlformats.org/drawingml/2006/wordprocessingDrawing" xmlns:w10="urn:schemas-microsoft-com:office:word" xmlns:w="http://schemas.openxmlformats.org/wordprocessingml/2006/main" xmlns:w14="http://schemas.microsoft.com/office/word/2010/wordml" xmlns:wpg="http://schemas.microsoft.com/office/word/2010/wordprocessingGroup" xmlns:wpi="http://schemas.microsoft.com/office/word/2010/wordprocessingInk" xmlns:wne="http://schemas.microsoft.com/office/word/2006/wordml" xmlns:wps="http://schemas.microsoft.com/office/word/2010/wordprocessingShape" mc:Ignorable="w14 wp14">
+<w:ftr xmlns:wpc="http://schemas.microsoft.com/office/word/2010/wordprocessingCanvas" xmlns:cx="http://schemas.microsoft.com/office/drawing/2014/chartex" xmlns:cx1="http://schemas.microsoft.com/office/drawing/2015/9/8/chartex" xmlns:cx2="http://schemas.microsoft.com/office/drawing/2015/10/21/chartex" xmlns:cx3="http://schemas.microsoft.com/office/drawing/2016/5/9/chartex" xmlns:cx4="http://schemas.microsoft.com/office/drawing/2016/5/10/chartex" xmlns:cx5="http://schemas.microsoft.com/office/drawing/2016/5/11/chartex" xmlns:cx6="http://schemas.microsoft.com/office/drawing/2016/5/12/chartex" xmlns:cx7="http://schemas.microsoft.com/office/drawing/2016/5/13/chartex" xmlns:cx8="http://schemas.microsoft.com/office/drawing/2016/5/14/chartex" xmlns:mc="http://schemas.openxmlformats.org/markup-compatibility/2006" xmlns:aink="http://schemas.microsoft.com/office/drawing/2016/ink" xmlns:am3d="http://schemas.microsoft.com/office/drawing/2017/model3d" xmlns:o="urn:schemas-microsoft-com:office:office" xmlns:r="http://schemas.openxmlformats.org/officeDocument/2006/relationships" xmlns:m="http://schemas.openxmlformats.org/officeDocument/2006/math" xmlns:v="urn:schemas-microsoft-com:vml" xmlns:wp14="http://schemas.microsoft.com/office/word/2010/wordprocessingDrawing" xmlns:wp="http://schemas.openxmlformats.org/drawingml/2006/wordprocessingDrawing" xmlns:w10="urn:schemas-microsoft-com:office:word" xmlns:w="http://schemas.openxmlformats.org/wordprocessingml/2006/main" xmlns:w14="http://schemas.microsoft.com/office/word/2010/wordml" xmlns:w15="http://schemas.microsoft.com/office/word/2012/wordml" xmlns:w16cid="http://schemas.microsoft.com/office/word/2016/wordml/cid" xmlns:w16se="http://schemas.microsoft.com/office/word/2015/wordml/symex" xmlns:wpg="http://schemas.microsoft.com/office/word/2010/wordprocessingGroup" xmlns:wpi="http://schemas.microsoft.com/office/word/2010/wordprocessingInk" xmlns:wne="http://schemas.microsoft.com/office/word/2006/wordml" xmlns:wps="http://schemas.microsoft.com/office/word/2010/wordprocessingShape" mc:Ignorable="w14 w15 w16se w16cid wp14">
   <w:sdt>
     <w:sdtPr>
       <w:id w:val="1999295978"/>
@@ -1491,7 +1438,7 @@
           <w:rPr>
             <w:noProof/>
           </w:rPr>
-          <w:t>2</w:t>
+          <w:t>4</w:t>
         </w:r>
         <w:r>
           <w:fldChar w:fldCharType="end"/>
@@ -1503,7 +1450,7 @@
 </file>
 
 <file path=word/footer2.xml><?xml version="1.0" encoding="utf-8"?>
-<w:ftr xmlns:wpc="http://schemas.microsoft.com/office/word/2010/wordprocessingCanvas" xmlns:mc="http://schemas.openxmlformats.org/markup-compatibility/2006" xmlns:o="urn:schemas-microsoft-com:office:office" xmlns:r="http://schemas.openxmlformats.org/officeDocument/2006/relationships" xmlns:m="http://schemas.openxmlformats.org/officeDocument/2006/math" xmlns:v="urn:schemas-microsoft-com:vml" xmlns:wp14="http://schemas.microsoft.com/office/word/2010/wordprocessingDrawing" xmlns:wp="http://schemas.openxmlformats.org/drawingml/2006/wordprocessingDrawing" xmlns:w10="urn:schemas-microsoft-com:office:word" xmlns:w="http://schemas.openxmlformats.org/wordprocessingml/2006/main" xmlns:w14="http://schemas.microsoft.com/office/word/2010/wordml" xmlns:wpg="http://schemas.microsoft.com/office/word/2010/wordprocessingGroup" xmlns:wpi="http://schemas.microsoft.com/office/word/2010/wordprocessingInk" xmlns:wne="http://schemas.microsoft.com/office/word/2006/wordml" xmlns:wps="http://schemas.microsoft.com/office/word/2010/wordprocessingShape" mc:Ignorable="w14 wp14">
+<w:ftr xmlns:wpc="http://schemas.microsoft.com/office/word/2010/wordprocessingCanvas" xmlns:cx="http://schemas.microsoft.com/office/drawing/2014/chartex" xmlns:cx1="http://schemas.microsoft.com/office/drawing/2015/9/8/chartex" xmlns:cx2="http://schemas.microsoft.com/office/drawing/2015/10/21/chartex" xmlns:cx3="http://schemas.microsoft.com/office/drawing/2016/5/9/chartex" xmlns:cx4="http://schemas.microsoft.com/office/drawing/2016/5/10/chartex" xmlns:cx5="http://schemas.microsoft.com/office/drawing/2016/5/11/chartex" xmlns:cx6="http://schemas.microsoft.com/office/drawing/2016/5/12/chartex" xmlns:cx7="http://schemas.microsoft.com/office/drawing/2016/5/13/chartex" xmlns:cx8="http://schemas.microsoft.com/office/drawing/2016/5/14/chartex" xmlns:mc="http://schemas.openxmlformats.org/markup-compatibility/2006" xmlns:aink="http://schemas.microsoft.com/office/drawing/2016/ink" xmlns:am3d="http://schemas.microsoft.com/office/drawing/2017/model3d" xmlns:o="urn:schemas-microsoft-com:office:office" xmlns:r="http://schemas.openxmlformats.org/officeDocument/2006/relationships" xmlns:m="http://schemas.openxmlformats.org/officeDocument/2006/math" xmlns:v="urn:schemas-microsoft-com:vml" xmlns:wp14="http://schemas.microsoft.com/office/word/2010/wordprocessingDrawing" xmlns:wp="http://schemas.openxmlformats.org/drawingml/2006/wordprocessingDrawing" xmlns:w10="urn:schemas-microsoft-com:office:word" xmlns:w="http://schemas.openxmlformats.org/wordprocessingml/2006/main" xmlns:w14="http://schemas.microsoft.com/office/word/2010/wordml" xmlns:w15="http://schemas.microsoft.com/office/word/2012/wordml" xmlns:w16cid="http://schemas.microsoft.com/office/word/2016/wordml/cid" xmlns:w16se="http://schemas.microsoft.com/office/word/2015/wordml/symex" xmlns:wpg="http://schemas.microsoft.com/office/word/2010/wordprocessingGroup" xmlns:wpi="http://schemas.microsoft.com/office/word/2010/wordprocessingInk" xmlns:wne="http://schemas.microsoft.com/office/word/2006/wordml" xmlns:wps="http://schemas.microsoft.com/office/word/2010/wordprocessingShape" mc:Ignorable="w14 w15 w16se w16cid wp14">
   <w:sdt>
     <w:sdtPr>
       <w:id w:val="-178665263"/>
@@ -1551,7 +1498,7 @@
 </file>
 
 <file path=word/footer3.xml><?xml version="1.0" encoding="utf-8"?>
-<w:ftr xmlns:wpc="http://schemas.microsoft.com/office/word/2010/wordprocessingCanvas" xmlns:mc="http://schemas.openxmlformats.org/markup-compatibility/2006" xmlns:o="urn:schemas-microsoft-com:office:office" xmlns:r="http://schemas.openxmlformats.org/officeDocument/2006/relationships" xmlns:m="http://schemas.openxmlformats.org/officeDocument/2006/math" xmlns:v="urn:schemas-microsoft-com:vml" xmlns:wp14="http://schemas.microsoft.com/office/word/2010/wordprocessingDrawing" xmlns:wp="http://schemas.openxmlformats.org/drawingml/2006/wordprocessingDrawing" xmlns:w10="urn:schemas-microsoft-com:office:word" xmlns:w="http://schemas.openxmlformats.org/wordprocessingml/2006/main" xmlns:w14="http://schemas.microsoft.com/office/word/2010/wordml" xmlns:wpg="http://schemas.microsoft.com/office/word/2010/wordprocessingGroup" xmlns:wpi="http://schemas.microsoft.com/office/word/2010/wordprocessingInk" xmlns:wne="http://schemas.microsoft.com/office/word/2006/wordml" xmlns:wps="http://schemas.microsoft.com/office/word/2010/wordprocessingShape" mc:Ignorable="w14 wp14">
+<w:ftr xmlns:wpc="http://schemas.microsoft.com/office/word/2010/wordprocessingCanvas" xmlns:cx="http://schemas.microsoft.com/office/drawing/2014/chartex" xmlns:cx1="http://schemas.microsoft.com/office/drawing/2015/9/8/chartex" xmlns:cx2="http://schemas.microsoft.com/office/drawing/2015/10/21/chartex" xmlns:cx3="http://schemas.microsoft.com/office/drawing/2016/5/9/chartex" xmlns:cx4="http://schemas.microsoft.com/office/drawing/2016/5/10/chartex" xmlns:cx5="http://schemas.microsoft.com/office/drawing/2016/5/11/chartex" xmlns:cx6="http://schemas.microsoft.com/office/drawing/2016/5/12/chartex" xmlns:cx7="http://schemas.microsoft.com/office/drawing/2016/5/13/chartex" xmlns:cx8="http://schemas.microsoft.com/office/drawing/2016/5/14/chartex" xmlns:mc="http://schemas.openxmlformats.org/markup-compatibility/2006" xmlns:aink="http://schemas.microsoft.com/office/drawing/2016/ink" xmlns:am3d="http://schemas.microsoft.com/office/drawing/2017/model3d" xmlns:o="urn:schemas-microsoft-com:office:office" xmlns:r="http://schemas.openxmlformats.org/officeDocument/2006/relationships" xmlns:m="http://schemas.openxmlformats.org/officeDocument/2006/math" xmlns:v="urn:schemas-microsoft-com:vml" xmlns:wp14="http://schemas.microsoft.com/office/word/2010/wordprocessingDrawing" xmlns:wp="http://schemas.openxmlformats.org/drawingml/2006/wordprocessingDrawing" xmlns:w10="urn:schemas-microsoft-com:office:word" xmlns:w="http://schemas.openxmlformats.org/wordprocessingml/2006/main" xmlns:w14="http://schemas.microsoft.com/office/word/2010/wordml" xmlns:w15="http://schemas.microsoft.com/office/word/2012/wordml" xmlns:w16cid="http://schemas.microsoft.com/office/word/2016/wordml/cid" xmlns:w16se="http://schemas.microsoft.com/office/word/2015/wordml/symex" xmlns:wpg="http://schemas.microsoft.com/office/word/2010/wordprocessingGroup" xmlns:wpi="http://schemas.microsoft.com/office/word/2010/wordprocessingInk" xmlns:wne="http://schemas.microsoft.com/office/word/2006/wordml" xmlns:wps="http://schemas.microsoft.com/office/word/2010/wordprocessingShape" mc:Ignorable="w14 w15 w16se w16cid wp14">
   <w:sdt>
     <w:sdtPr>
       <w:rPr>
@@ -1588,7 +1535,7 @@
 </file>
 
 <file path=word/footer4.xml><?xml version="1.0" encoding="utf-8"?>
-<w:ftr xmlns:wpc="http://schemas.microsoft.com/office/word/2010/wordprocessingCanvas" xmlns:mc="http://schemas.openxmlformats.org/markup-compatibility/2006" xmlns:o="urn:schemas-microsoft-com:office:office" xmlns:r="http://schemas.openxmlformats.org/officeDocument/2006/relationships" xmlns:m="http://schemas.openxmlformats.org/officeDocument/2006/math" xmlns:v="urn:schemas-microsoft-com:vml" xmlns:wp14="http://schemas.microsoft.com/office/word/2010/wordprocessingDrawing" xmlns:wp="http://schemas.openxmlformats.org/drawingml/2006/wordprocessingDrawing" xmlns:w10="urn:schemas-microsoft-com:office:word" xmlns:w="http://schemas.openxmlformats.org/wordprocessingml/2006/main" xmlns:w14="http://schemas.microsoft.com/office/word/2010/wordml" xmlns:wpg="http://schemas.microsoft.com/office/word/2010/wordprocessingGroup" xmlns:wpi="http://schemas.microsoft.com/office/word/2010/wordprocessingInk" xmlns:wne="http://schemas.microsoft.com/office/word/2006/wordml" xmlns:wps="http://schemas.microsoft.com/office/word/2010/wordprocessingShape" mc:Ignorable="w14 wp14">
+<w:ftr xmlns:wpc="http://schemas.microsoft.com/office/word/2010/wordprocessingCanvas" xmlns:cx="http://schemas.microsoft.com/office/drawing/2014/chartex" xmlns:cx1="http://schemas.microsoft.com/office/drawing/2015/9/8/chartex" xmlns:cx2="http://schemas.microsoft.com/office/drawing/2015/10/21/chartex" xmlns:cx3="http://schemas.microsoft.com/office/drawing/2016/5/9/chartex" xmlns:cx4="http://schemas.microsoft.com/office/drawing/2016/5/10/chartex" xmlns:cx5="http://schemas.microsoft.com/office/drawing/2016/5/11/chartex" xmlns:cx6="http://schemas.microsoft.com/office/drawing/2016/5/12/chartex" xmlns:cx7="http://schemas.microsoft.com/office/drawing/2016/5/13/chartex" xmlns:cx8="http://schemas.microsoft.com/office/drawing/2016/5/14/chartex" xmlns:mc="http://schemas.openxmlformats.org/markup-compatibility/2006" xmlns:aink="http://schemas.microsoft.com/office/drawing/2016/ink" xmlns:am3d="http://schemas.microsoft.com/office/drawing/2017/model3d" xmlns:o="urn:schemas-microsoft-com:office:office" xmlns:r="http://schemas.openxmlformats.org/officeDocument/2006/relationships" xmlns:m="http://schemas.openxmlformats.org/officeDocument/2006/math" xmlns:v="urn:schemas-microsoft-com:vml" xmlns:wp14="http://schemas.microsoft.com/office/word/2010/wordprocessingDrawing" xmlns:wp="http://schemas.openxmlformats.org/drawingml/2006/wordprocessingDrawing" xmlns:w10="urn:schemas-microsoft-com:office:word" xmlns:w="http://schemas.openxmlformats.org/wordprocessingml/2006/main" xmlns:w14="http://schemas.microsoft.com/office/word/2010/wordml" xmlns:w15="http://schemas.microsoft.com/office/word/2012/wordml" xmlns:w16cid="http://schemas.microsoft.com/office/word/2016/wordml/cid" xmlns:w16se="http://schemas.microsoft.com/office/word/2015/wordml/symex" xmlns:wpg="http://schemas.microsoft.com/office/word/2010/wordprocessingGroup" xmlns:wpi="http://schemas.microsoft.com/office/word/2010/wordprocessingInk" xmlns:wne="http://schemas.microsoft.com/office/word/2006/wordml" xmlns:wps="http://schemas.microsoft.com/office/word/2010/wordprocessingShape" mc:Ignorable="w14 w15 w16se w16cid wp14">
   <w:p>
     <w:pPr>
       <w:jc w:val="center"/>
@@ -1632,21 +1579,14 @@
         <w:sz w:val="16"/>
         <w:szCs w:val="16"/>
       </w:rPr>
-      <w:t xml:space="preserve">© Stichting Praktijkleren. Auteursrechten voorbehouden. Niets uit dit werk mag </w:t>
-    </w:r>
-    <w:r>
-      <w:rPr>
-        <w:sz w:val="16"/>
-        <w:szCs w:val="16"/>
-      </w:rPr>
-      <w:t>zonder voorafgaande schriftelijke toestemming worden openbaar gemaakt en/of verveelvoudigd door middel van druk, fotokopie/reprografie, scanning, computersoftware, microfilm, geluidskopie, film- of videokopie, of op welke wijze dan ook.</w:t>
+      <w:t>© Stichting Praktijkleren. Auteursrechten voorbehouden. Niets uit dit werk mag zonder voorafgaande schriftelijke toestemming worden openbaar gemaakt en/of verveelvoudigd door middel van druk, fotokopie/reprografie, scanning, computersoftware, microfilm, geluidskopie, film- of videokopie, of op welke wijze dan ook.</w:t>
     </w:r>
   </w:p>
 </w:ftr>
 </file>
 
 <file path=word/footnotes.xml><?xml version="1.0" encoding="utf-8"?>
-<w:footnotes xmlns:wpc="http://schemas.microsoft.com/office/word/2010/wordprocessingCanvas" xmlns:mc="http://schemas.openxmlformats.org/markup-compatibility/2006" xmlns:o="urn:schemas-microsoft-com:office:office" xmlns:r="http://schemas.openxmlformats.org/officeDocument/2006/relationships" xmlns:m="http://schemas.openxmlformats.org/officeDocument/2006/math" xmlns:v="urn:schemas-microsoft-com:vml" xmlns:wp14="http://schemas.microsoft.com/office/word/2010/wordprocessingDrawing" xmlns:wp="http://schemas.openxmlformats.org/drawingml/2006/wordprocessingDrawing" xmlns:w10="urn:schemas-microsoft-com:office:word" xmlns:w="http://schemas.openxmlformats.org/wordprocessingml/2006/main" xmlns:w14="http://schemas.microsoft.com/office/word/2010/wordml" xmlns:wpg="http://schemas.microsoft.com/office/word/2010/wordprocessingGroup" xmlns:wpi="http://schemas.microsoft.com/office/word/2010/wordprocessingInk" xmlns:wne="http://schemas.microsoft.com/office/word/2006/wordml" xmlns:wps="http://schemas.microsoft.com/office/word/2010/wordprocessingShape" mc:Ignorable="w14 wp14">
+<w:footnotes xmlns:wpc="http://schemas.microsoft.com/office/word/2010/wordprocessingCanvas" xmlns:cx="http://schemas.microsoft.com/office/drawing/2014/chartex" xmlns:cx1="http://schemas.microsoft.com/office/drawing/2015/9/8/chartex" xmlns:cx2="http://schemas.microsoft.com/office/drawing/2015/10/21/chartex" xmlns:cx3="http://schemas.microsoft.com/office/drawing/2016/5/9/chartex" xmlns:cx4="http://schemas.microsoft.com/office/drawing/2016/5/10/chartex" xmlns:cx5="http://schemas.microsoft.com/office/drawing/2016/5/11/chartex" xmlns:cx6="http://schemas.microsoft.com/office/drawing/2016/5/12/chartex" xmlns:cx7="http://schemas.microsoft.com/office/drawing/2016/5/13/chartex" xmlns:cx8="http://schemas.microsoft.com/office/drawing/2016/5/14/chartex" xmlns:mc="http://schemas.openxmlformats.org/markup-compatibility/2006" xmlns:aink="http://schemas.microsoft.com/office/drawing/2016/ink" xmlns:am3d="http://schemas.microsoft.com/office/drawing/2017/model3d" xmlns:o="urn:schemas-microsoft-com:office:office" xmlns:r="http://schemas.openxmlformats.org/officeDocument/2006/relationships" xmlns:m="http://schemas.openxmlformats.org/officeDocument/2006/math" xmlns:v="urn:schemas-microsoft-com:vml" xmlns:wp14="http://schemas.microsoft.com/office/word/2010/wordprocessingDrawing" xmlns:wp="http://schemas.openxmlformats.org/drawingml/2006/wordprocessingDrawing" xmlns:w10="urn:schemas-microsoft-com:office:word" xmlns:w="http://schemas.openxmlformats.org/wordprocessingml/2006/main" xmlns:w14="http://schemas.microsoft.com/office/word/2010/wordml" xmlns:w15="http://schemas.microsoft.com/office/word/2012/wordml" xmlns:w16cid="http://schemas.microsoft.com/office/word/2016/wordml/cid" xmlns:w16se="http://schemas.microsoft.com/office/word/2015/wordml/symex" xmlns:wpg="http://schemas.microsoft.com/office/word/2010/wordprocessingGroup" xmlns:wpi="http://schemas.microsoft.com/office/word/2010/wordprocessingInk" xmlns:wne="http://schemas.microsoft.com/office/word/2006/wordml" xmlns:wps="http://schemas.microsoft.com/office/word/2010/wordprocessingShape" mc:Ignorable="w14 w15 w16se w16cid wp14">
   <w:footnote w:type="separator" w:id="-1">
     <w:p>
       <w:pPr>
@@ -1671,7 +1611,7 @@
 </file>
 
 <file path=word/header1.xml><?xml version="1.0" encoding="utf-8"?>
-<w:hdr xmlns:wpc="http://schemas.microsoft.com/office/word/2010/wordprocessingCanvas" xmlns:mc="http://schemas.openxmlformats.org/markup-compatibility/2006" xmlns:o="urn:schemas-microsoft-com:office:office" xmlns:r="http://schemas.openxmlformats.org/officeDocument/2006/relationships" xmlns:m="http://schemas.openxmlformats.org/officeDocument/2006/math" xmlns:v="urn:schemas-microsoft-com:vml" xmlns:wp14="http://schemas.microsoft.com/office/word/2010/wordprocessingDrawing" xmlns:wp="http://schemas.openxmlformats.org/drawingml/2006/wordprocessingDrawing" xmlns:w10="urn:schemas-microsoft-com:office:word" xmlns:w="http://schemas.openxmlformats.org/wordprocessingml/2006/main" xmlns:w14="http://schemas.microsoft.com/office/word/2010/wordml" xmlns:wpg="http://schemas.microsoft.com/office/word/2010/wordprocessingGroup" xmlns:wpi="http://schemas.microsoft.com/office/word/2010/wordprocessingInk" xmlns:wne="http://schemas.microsoft.com/office/word/2006/wordml" xmlns:wps="http://schemas.microsoft.com/office/word/2010/wordprocessingShape" mc:Ignorable="w14 wp14">
+<w:hdr xmlns:wpc="http://schemas.microsoft.com/office/word/2010/wordprocessingCanvas" xmlns:cx="http://schemas.microsoft.com/office/drawing/2014/chartex" xmlns:cx1="http://schemas.microsoft.com/office/drawing/2015/9/8/chartex" xmlns:cx2="http://schemas.microsoft.com/office/drawing/2015/10/21/chartex" xmlns:cx3="http://schemas.microsoft.com/office/drawing/2016/5/9/chartex" xmlns:cx4="http://schemas.microsoft.com/office/drawing/2016/5/10/chartex" xmlns:cx5="http://schemas.microsoft.com/office/drawing/2016/5/11/chartex" xmlns:cx6="http://schemas.microsoft.com/office/drawing/2016/5/12/chartex" xmlns:cx7="http://schemas.microsoft.com/office/drawing/2016/5/13/chartex" xmlns:cx8="http://schemas.microsoft.com/office/drawing/2016/5/14/chartex" xmlns:mc="http://schemas.openxmlformats.org/markup-compatibility/2006" xmlns:aink="http://schemas.microsoft.com/office/drawing/2016/ink" xmlns:am3d="http://schemas.microsoft.com/office/drawing/2017/model3d" xmlns:o="urn:schemas-microsoft-com:office:office" xmlns:r="http://schemas.openxmlformats.org/officeDocument/2006/relationships" xmlns:m="http://schemas.openxmlformats.org/officeDocument/2006/math" xmlns:v="urn:schemas-microsoft-com:vml" xmlns:wp14="http://schemas.microsoft.com/office/word/2010/wordprocessingDrawing" xmlns:wp="http://schemas.openxmlformats.org/drawingml/2006/wordprocessingDrawing" xmlns:w10="urn:schemas-microsoft-com:office:word" xmlns:w="http://schemas.openxmlformats.org/wordprocessingml/2006/main" xmlns:w14="http://schemas.microsoft.com/office/word/2010/wordml" xmlns:w15="http://schemas.microsoft.com/office/word/2012/wordml" xmlns:w16cid="http://schemas.microsoft.com/office/word/2016/wordml/cid" xmlns:w16se="http://schemas.microsoft.com/office/word/2015/wordml/symex" xmlns:wpg="http://schemas.microsoft.com/office/word/2010/wordprocessingGroup" xmlns:wpi="http://schemas.microsoft.com/office/word/2010/wordprocessingInk" xmlns:wne="http://schemas.microsoft.com/office/word/2006/wordml" xmlns:wps="http://schemas.microsoft.com/office/word/2010/wordprocessingShape" mc:Ignorable="w14 w15 w16se w16cid wp14">
   <w:p>
     <w:pPr>
       <w:pStyle w:val="Koptekst"/>
@@ -1682,7 +1622,7 @@
 </file>
 
 <file path=word/header2.xml><?xml version="1.0" encoding="utf-8"?>
-<w:hdr xmlns:wpc="http://schemas.microsoft.com/office/word/2010/wordprocessingCanvas" xmlns:mc="http://schemas.openxmlformats.org/markup-compatibility/2006" xmlns:o="urn:schemas-microsoft-com:office:office" xmlns:r="http://schemas.openxmlformats.org/officeDocument/2006/relationships" xmlns:m="http://schemas.openxmlformats.org/officeDocument/2006/math" xmlns:v="urn:schemas-microsoft-com:vml" xmlns:wp14="http://schemas.microsoft.com/office/word/2010/wordprocessingDrawing" xmlns:wp="http://schemas.openxmlformats.org/drawingml/2006/wordprocessingDrawing" xmlns:w10="urn:schemas-microsoft-com:office:word" xmlns:w="http://schemas.openxmlformats.org/wordprocessingml/2006/main" xmlns:w14="http://schemas.microsoft.com/office/word/2010/wordml" xmlns:wpg="http://schemas.microsoft.com/office/word/2010/wordprocessingGroup" xmlns:wpi="http://schemas.microsoft.com/office/word/2010/wordprocessingInk" xmlns:wne="http://schemas.microsoft.com/office/word/2006/wordml" xmlns:wps="http://schemas.microsoft.com/office/word/2010/wordprocessingShape" mc:Ignorable="w14 wp14">
+<w:hdr xmlns:wpc="http://schemas.microsoft.com/office/word/2010/wordprocessingCanvas" xmlns:cx="http://schemas.microsoft.com/office/drawing/2014/chartex" xmlns:cx1="http://schemas.microsoft.com/office/drawing/2015/9/8/chartex" xmlns:cx2="http://schemas.microsoft.com/office/drawing/2015/10/21/chartex" xmlns:cx3="http://schemas.microsoft.com/office/drawing/2016/5/9/chartex" xmlns:cx4="http://schemas.microsoft.com/office/drawing/2016/5/10/chartex" xmlns:cx5="http://schemas.microsoft.com/office/drawing/2016/5/11/chartex" xmlns:cx6="http://schemas.microsoft.com/office/drawing/2016/5/12/chartex" xmlns:cx7="http://schemas.microsoft.com/office/drawing/2016/5/13/chartex" xmlns:cx8="http://schemas.microsoft.com/office/drawing/2016/5/14/chartex" xmlns:mc="http://schemas.openxmlformats.org/markup-compatibility/2006" xmlns:aink="http://schemas.microsoft.com/office/drawing/2016/ink" xmlns:am3d="http://schemas.microsoft.com/office/drawing/2017/model3d" xmlns:o="urn:schemas-microsoft-com:office:office" xmlns:r="http://schemas.openxmlformats.org/officeDocument/2006/relationships" xmlns:m="http://schemas.openxmlformats.org/officeDocument/2006/math" xmlns:v="urn:schemas-microsoft-com:vml" xmlns:wp14="http://schemas.microsoft.com/office/word/2010/wordprocessingDrawing" xmlns:wp="http://schemas.openxmlformats.org/drawingml/2006/wordprocessingDrawing" xmlns:w10="urn:schemas-microsoft-com:office:word" xmlns:w="http://schemas.openxmlformats.org/wordprocessingml/2006/main" xmlns:w14="http://schemas.microsoft.com/office/word/2010/wordml" xmlns:w15="http://schemas.microsoft.com/office/word/2012/wordml" xmlns:w16cid="http://schemas.microsoft.com/office/word/2016/wordml/cid" xmlns:w16se="http://schemas.microsoft.com/office/word/2015/wordml/symex" xmlns:wpg="http://schemas.microsoft.com/office/word/2010/wordprocessingGroup" xmlns:wpi="http://schemas.microsoft.com/office/word/2010/wordprocessingInk" xmlns:wne="http://schemas.microsoft.com/office/word/2006/wordml" xmlns:wps="http://schemas.microsoft.com/office/word/2010/wordprocessingShape" mc:Ignorable="w14 w15 w16se w16cid wp14">
   <w:p>
     <w:pPr>
       <w:pStyle w:val="Koptekst"/>
@@ -1723,7 +1663,7 @@
 </file>
 
 <file path=word/header3.xml><?xml version="1.0" encoding="utf-8"?>
-<w:hdr xmlns:wpc="http://schemas.microsoft.com/office/word/2010/wordprocessingCanvas" xmlns:mc="http://schemas.openxmlformats.org/markup-compatibility/2006" xmlns:o="urn:schemas-microsoft-com:office:office" xmlns:r="http://schemas.openxmlformats.org/officeDocument/2006/relationships" xmlns:m="http://schemas.openxmlformats.org/officeDocument/2006/math" xmlns:v="urn:schemas-microsoft-com:vml" xmlns:wp14="http://schemas.microsoft.com/office/word/2010/wordprocessingDrawing" xmlns:wp="http://schemas.openxmlformats.org/drawingml/2006/wordprocessingDrawing" xmlns:w10="urn:schemas-microsoft-com:office:word" xmlns:w="http://schemas.openxmlformats.org/wordprocessingml/2006/main" xmlns:w14="http://schemas.microsoft.com/office/word/2010/wordml" xmlns:wpg="http://schemas.microsoft.com/office/word/2010/wordprocessingGroup" xmlns:wpi="http://schemas.microsoft.com/office/word/2010/wordprocessingInk" xmlns:wne="http://schemas.microsoft.com/office/word/2006/wordml" xmlns:wps="http://schemas.microsoft.com/office/word/2010/wordprocessingShape" mc:Ignorable="w14 wp14">
+<w:hdr xmlns:wpc="http://schemas.microsoft.com/office/word/2010/wordprocessingCanvas" xmlns:cx="http://schemas.microsoft.com/office/drawing/2014/chartex" xmlns:cx1="http://schemas.microsoft.com/office/drawing/2015/9/8/chartex" xmlns:cx2="http://schemas.microsoft.com/office/drawing/2015/10/21/chartex" xmlns:cx3="http://schemas.microsoft.com/office/drawing/2016/5/9/chartex" xmlns:cx4="http://schemas.microsoft.com/office/drawing/2016/5/10/chartex" xmlns:cx5="http://schemas.microsoft.com/office/drawing/2016/5/11/chartex" xmlns:cx6="http://schemas.microsoft.com/office/drawing/2016/5/12/chartex" xmlns:cx7="http://schemas.microsoft.com/office/drawing/2016/5/13/chartex" xmlns:cx8="http://schemas.microsoft.com/office/drawing/2016/5/14/chartex" xmlns:mc="http://schemas.openxmlformats.org/markup-compatibility/2006" xmlns:aink="http://schemas.microsoft.com/office/drawing/2016/ink" xmlns:am3d="http://schemas.microsoft.com/office/drawing/2017/model3d" xmlns:o="urn:schemas-microsoft-com:office:office" xmlns:r="http://schemas.openxmlformats.org/officeDocument/2006/relationships" xmlns:m="http://schemas.openxmlformats.org/officeDocument/2006/math" xmlns:v="urn:schemas-microsoft-com:vml" xmlns:wp14="http://schemas.microsoft.com/office/word/2010/wordprocessingDrawing" xmlns:wp="http://schemas.openxmlformats.org/drawingml/2006/wordprocessingDrawing" xmlns:w10="urn:schemas-microsoft-com:office:word" xmlns:w="http://schemas.openxmlformats.org/wordprocessingml/2006/main" xmlns:w14="http://schemas.microsoft.com/office/word/2010/wordml" xmlns:w15="http://schemas.microsoft.com/office/word/2012/wordml" xmlns:w16cid="http://schemas.microsoft.com/office/word/2016/wordml/cid" xmlns:w16se="http://schemas.microsoft.com/office/word/2015/wordml/symex" xmlns:wpg="http://schemas.microsoft.com/office/word/2010/wordprocessingGroup" xmlns:wpi="http://schemas.microsoft.com/office/word/2010/wordprocessingInk" xmlns:wne="http://schemas.microsoft.com/office/word/2006/wordml" xmlns:wps="http://schemas.microsoft.com/office/word/2010/wordprocessingShape" mc:Ignorable="w14 w15 w16se w16cid wp14">
   <w:p>
     <w:pPr>
       <w:pStyle w:val="Koptekst"/>
@@ -1734,8 +1674,8 @@
 </file>
 
 <file path=word/numbering.xml><?xml version="1.0" encoding="utf-8"?>
-<w:numbering xmlns:wpc="http://schemas.microsoft.com/office/word/2010/wordprocessingCanvas" xmlns:mc="http://schemas.openxmlformats.org/markup-compatibility/2006" xmlns:o="urn:schemas-microsoft-com:office:office" xmlns:r="http://schemas.openxmlformats.org/officeDocument/2006/relationships" xmlns:m="http://schemas.openxmlformats.org/officeDocument/2006/math" xmlns:v="urn:schemas-microsoft-com:vml" xmlns:wp14="http://schemas.microsoft.com/office/word/2010/wordprocessingDrawing" xmlns:wp="http://schemas.openxmlformats.org/drawingml/2006/wordprocessingDrawing" xmlns:w10="urn:schemas-microsoft-com:office:word" xmlns:w="http://schemas.openxmlformats.org/wordprocessingml/2006/main" xmlns:w14="http://schemas.microsoft.com/office/word/2010/wordml" xmlns:wpg="http://schemas.microsoft.com/office/word/2010/wordprocessingGroup" xmlns:wpi="http://schemas.microsoft.com/office/word/2010/wordprocessingInk" xmlns:wne="http://schemas.microsoft.com/office/word/2006/wordml" xmlns:wps="http://schemas.microsoft.com/office/word/2010/wordprocessingShape" mc:Ignorable="w14 wp14">
-  <w:abstractNum w:abstractNumId="0">
+<w:numbering xmlns:wpc="http://schemas.microsoft.com/office/word/2010/wordprocessingCanvas" xmlns:cx="http://schemas.microsoft.com/office/drawing/2014/chartex" xmlns:cx1="http://schemas.microsoft.com/office/drawing/2015/9/8/chartex" xmlns:cx2="http://schemas.microsoft.com/office/drawing/2015/10/21/chartex" xmlns:cx3="http://schemas.microsoft.com/office/drawing/2016/5/9/chartex" xmlns:cx4="http://schemas.microsoft.com/office/drawing/2016/5/10/chartex" xmlns:cx5="http://schemas.microsoft.com/office/drawing/2016/5/11/chartex" xmlns:cx6="http://schemas.microsoft.com/office/drawing/2016/5/12/chartex" xmlns:cx7="http://schemas.microsoft.com/office/drawing/2016/5/13/chartex" xmlns:cx8="http://schemas.microsoft.com/office/drawing/2016/5/14/chartex" xmlns:mc="http://schemas.openxmlformats.org/markup-compatibility/2006" xmlns:aink="http://schemas.microsoft.com/office/drawing/2016/ink" xmlns:am3d="http://schemas.microsoft.com/office/drawing/2017/model3d" xmlns:o="urn:schemas-microsoft-com:office:office" xmlns:r="http://schemas.openxmlformats.org/officeDocument/2006/relationships" xmlns:m="http://schemas.openxmlformats.org/officeDocument/2006/math" xmlns:v="urn:schemas-microsoft-com:vml" xmlns:wp14="http://schemas.microsoft.com/office/word/2010/wordprocessingDrawing" xmlns:wp="http://schemas.openxmlformats.org/drawingml/2006/wordprocessingDrawing" xmlns:w10="urn:schemas-microsoft-com:office:word" xmlns:w="http://schemas.openxmlformats.org/wordprocessingml/2006/main" xmlns:w14="http://schemas.microsoft.com/office/word/2010/wordml" xmlns:w15="http://schemas.microsoft.com/office/word/2012/wordml" xmlns:w16cid="http://schemas.microsoft.com/office/word/2016/wordml/cid" xmlns:w16se="http://schemas.microsoft.com/office/word/2015/wordml/symex" xmlns:wpg="http://schemas.microsoft.com/office/word/2010/wordprocessingGroup" xmlns:wpi="http://schemas.microsoft.com/office/word/2010/wordprocessingInk" xmlns:wne="http://schemas.microsoft.com/office/word/2006/wordml" xmlns:wps="http://schemas.microsoft.com/office/word/2010/wordprocessingShape" mc:Ignorable="w14 w15 w16se w16cid wp14">
+  <w:abstractNum w:abstractNumId="0" w15:restartNumberingAfterBreak="0">
     <w:nsid w:val="04C06F65"/>
     <w:multiLevelType w:val="hybridMultilevel"/>
     <w:tmpl w:val="1C1E2F16"/>
@@ -1827,7 +1767,7 @@
       </w:pPr>
     </w:lvl>
   </w:abstractNum>
-  <w:abstractNum w:abstractNumId="1">
+  <w:abstractNum w:abstractNumId="1" w15:restartNumberingAfterBreak="0">
     <w:nsid w:val="04F7165C"/>
     <w:multiLevelType w:val="hybridMultilevel"/>
     <w:tmpl w:val="41D05AE2"/>
@@ -1916,7 +1856,7 @@
       </w:pPr>
     </w:lvl>
   </w:abstractNum>
-  <w:abstractNum w:abstractNumId="2">
+  <w:abstractNum w:abstractNumId="2" w15:restartNumberingAfterBreak="0">
     <w:nsid w:val="06D83017"/>
     <w:multiLevelType w:val="multilevel"/>
     <w:tmpl w:val="370081A8"/>
@@ -2065,7 +2005,7 @@
       </w:rPr>
     </w:lvl>
   </w:abstractNum>
-  <w:abstractNum w:abstractNumId="3">
+  <w:abstractNum w:abstractNumId="3" w15:restartNumberingAfterBreak="0">
     <w:nsid w:val="25D102E3"/>
     <w:multiLevelType w:val="multilevel"/>
     <w:tmpl w:val="07E8D426"/>
@@ -2188,7 +2128,7 @@
       </w:rPr>
     </w:lvl>
   </w:abstractNum>
-  <w:abstractNum w:abstractNumId="4">
+  <w:abstractNum w:abstractNumId="4" w15:restartNumberingAfterBreak="0">
     <w:nsid w:val="29FA1A76"/>
     <w:multiLevelType w:val="hybridMultilevel"/>
     <w:tmpl w:val="B61A70DC"/>
@@ -2277,7 +2217,7 @@
       </w:pPr>
     </w:lvl>
   </w:abstractNum>
-  <w:abstractNum w:abstractNumId="5">
+  <w:abstractNum w:abstractNumId="5" w15:restartNumberingAfterBreak="0">
     <w:nsid w:val="2C86517F"/>
     <w:multiLevelType w:val="hybridMultilevel"/>
     <w:tmpl w:val="5CE09970"/>
@@ -2390,7 +2330,7 @@
       </w:rPr>
     </w:lvl>
   </w:abstractNum>
-  <w:abstractNum w:abstractNumId="6">
+  <w:abstractNum w:abstractNumId="6" w15:restartNumberingAfterBreak="0">
     <w:nsid w:val="51EB5AED"/>
     <w:multiLevelType w:val="hybridMultilevel"/>
     <w:tmpl w:val="7FB6FD02"/>
@@ -2476,7 +2416,7 @@
       </w:pPr>
     </w:lvl>
   </w:abstractNum>
-  <w:abstractNum w:abstractNumId="7">
+  <w:abstractNum w:abstractNumId="7" w15:restartNumberingAfterBreak="0">
     <w:nsid w:val="7B9B2979"/>
     <w:multiLevelType w:val="hybridMultilevel"/>
     <w:tmpl w:val="55C60C7C"/>
@@ -2589,7 +2529,7 @@
       </w:rPr>
     </w:lvl>
   </w:abstractNum>
-  <w:abstractNum w:abstractNumId="8">
+  <w:abstractNum w:abstractNumId="8" w15:restartNumberingAfterBreak="0">
     <w:nsid w:val="7D3E0AE3"/>
     <w:multiLevelType w:val="hybridMultilevel"/>
     <w:tmpl w:val="C5A866F2"/>
@@ -2733,7 +2673,7 @@
 </file>
 
 <file path=word/styles.xml><?xml version="1.0" encoding="utf-8"?>
-<w:styles xmlns:mc="http://schemas.openxmlformats.org/markup-compatibility/2006" xmlns:r="http://schemas.openxmlformats.org/officeDocument/2006/relationships" xmlns:w="http://schemas.openxmlformats.org/wordprocessingml/2006/main" xmlns:w14="http://schemas.microsoft.com/office/word/2010/wordml" mc:Ignorable="w14">
+<w:styles xmlns:mc="http://schemas.openxmlformats.org/markup-compatibility/2006" xmlns:r="http://schemas.openxmlformats.org/officeDocument/2006/relationships" xmlns:w="http://schemas.openxmlformats.org/wordprocessingml/2006/main" xmlns:w14="http://schemas.microsoft.com/office/word/2010/wordml" xmlns:w15="http://schemas.microsoft.com/office/word/2012/wordml" xmlns:w16cid="http://schemas.microsoft.com/office/word/2016/wordml/cid" xmlns:w16se="http://schemas.microsoft.com/office/word/2015/wordml/symex" mc:Ignorable="w14 w15 w16se w16cid">
   <w:docDefaults>
     <w:rPrDefault>
       <w:rPr>
@@ -2749,800 +2689,382 @@
       </w:pPr>
     </w:pPrDefault>
   </w:docDefaults>
-  <w:latentStyles w:defLockedState="0" w:defUIPriority="99" w:defSemiHidden="1" w:defUnhideWhenUsed="1" w:defQFormat="0" w:count="267">
-    <w:lsdException w:name="Normal" w:semiHidden="0" w:uiPriority="0" w:unhideWhenUsed="0" w:qFormat="1"/>
-    <w:lsdException w:name="heading 1" w:semiHidden="0" w:uiPriority="9" w:unhideWhenUsed="0" w:qFormat="1"/>
-    <w:lsdException w:name="heading 2" w:uiPriority="9" w:qFormat="1"/>
-    <w:lsdException w:name="heading 3" w:uiPriority="9" w:qFormat="1"/>
-    <w:lsdException w:name="heading 4" w:uiPriority="9" w:qFormat="1"/>
-    <w:lsdException w:name="heading 5" w:uiPriority="9" w:qFormat="1"/>
-    <w:lsdException w:name="heading 6" w:uiPriority="9" w:qFormat="1"/>
-    <w:lsdException w:name="heading 7" w:uiPriority="9" w:qFormat="1"/>
-    <w:lsdException w:name="heading 8" w:uiPriority="9" w:qFormat="1"/>
-    <w:lsdException w:name="heading 9" w:uiPriority="9" w:qFormat="1"/>
-    <w:lsdException w:name="toc 1" w:uiPriority="39"/>
-    <w:lsdException w:name="toc 2" w:uiPriority="39"/>
-    <w:lsdException w:name="toc 3" w:uiPriority="39"/>
-    <w:lsdException w:name="toc 4" w:uiPriority="39"/>
-    <w:lsdException w:name="toc 5" w:uiPriority="39"/>
-    <w:lsdException w:name="toc 6" w:uiPriority="39"/>
-    <w:lsdException w:name="toc 7" w:uiPriority="39"/>
-    <w:lsdException w:name="toc 8" w:uiPriority="39"/>
-    <w:lsdException w:name="toc 9" w:uiPriority="39"/>
-    <w:lsdException w:name="caption" w:uiPriority="35" w:qFormat="1"/>
-    <w:lsdException w:name="Title" w:semiHidden="0" w:uiPriority="10" w:unhideWhenUsed="0" w:qFormat="1"/>
-    <w:lsdException w:name="Default Paragraph Font" w:uiPriority="1"/>
-    <w:lsdException w:name="Subtitle" w:semiHidden="0" w:uiPriority="11" w:unhideWhenUsed="0" w:qFormat="1"/>
-    <w:lsdException w:name="Strong" w:semiHidden="0" w:uiPriority="22" w:unhideWhenUsed="0" w:qFormat="1"/>
-    <w:lsdException w:name="Emphasis" w:semiHidden="0" w:uiPriority="20" w:unhideWhenUsed="0" w:qFormat="1"/>
-    <w:lsdException w:name="Table Grid" w:semiHidden="0" w:uiPriority="59" w:unhideWhenUsed="0"/>
-    <w:lsdException w:name="Placeholder Text" w:unhideWhenUsed="0"/>
-    <w:lsdException w:name="No Spacing" w:semiHidden="0" w:uiPriority="1" w:unhideWhenUsed="0" w:qFormat="1"/>
-    <w:lsdException w:name="Light Shading" w:semiHidden="0" w:uiPriority="60" w:unhideWhenUsed="0"/>
-    <w:lsdException w:name="Light List" w:semiHidden="0" w:uiPriority="61" w:unhideWhenUsed="0"/>
-    <w:lsdException w:name="Light Grid" w:semiHidden="0" w:uiPriority="62" w:unhideWhenUsed="0"/>
-    <w:lsdException w:name="Medium Shading 1" w:semiHidden="0" w:uiPriority="63" w:unhideWhenUsed="0"/>
-    <w:lsdException w:name="Medium Shading 2" w:semiHidden="0" w:uiPriority="64" w:unhideWhenUsed="0"/>
-    <w:lsdException w:name="Medium List 1" w:semiHidden="0" w:uiPriority="65" w:unhideWhenUsed="0"/>
-    <w:lsdException w:name="Medium List 2" w:semiHidden="0" w:uiPriority="66" w:unhideWhenUsed="0"/>
-    <w:lsdException w:name="Medium Grid 1" w:semiHidden="0" w:uiPriority="67" w:unhideWhenUsed="0"/>
-    <w:lsdException w:name="Medium Grid 2" w:semiHidden="0" w:uiPriority="68" w:unhideWhenUsed="0"/>
-    <w:lsdException w:name="Medium Grid 3" w:semiHidden="0" w:uiPriority="69" w:unhideWhenUsed="0"/>
-    <w:lsdException w:name="Dark List" w:semiHidden="0" w:uiPriority="70" w:unhideWhenUsed="0"/>
-    <w:lsdException w:name="Colorful Shading" w:semiHidden="0" w:uiPriority="71" w:unhideWhenUsed="0"/>
-    <w:lsdException w:name="Colorful List" w:semiHidden="0" w:uiPriority="72" w:unhideWhenUsed="0"/>
-    <w:lsdException w:name="Colorful Grid" w:semiHidden="0" w:uiPriority="73" w:unhideWhenUsed="0"/>
-    <w:lsdException w:name="Light Shading Accent 1" w:semiHidden="0" w:uiPriority="60" w:unhideWhenUsed="0"/>
-    <w:lsdException w:name="Light List Accent 1" w:semiHidden="0" w:uiPriority="61" w:unhideWhenUsed="0"/>
-    <w:lsdException w:name="Light Grid Accent 1" w:semiHidden="0" w:uiPriority="62" w:unhideWhenUsed="0"/>
-    <w:lsdException w:name="Medium Shading 1 Accent 1" w:semiHidden="0" w:uiPriority="63" w:unhideWhenUsed="0"/>
-    <w:lsdException w:name="Medium Shading 2 Accent 1" w:semiHidden="0" w:uiPriority="64" w:unhideWhenUsed="0"/>
-    <w:lsdException w:name="Medium List 1 Accent 1" w:semiHidden="0" w:uiPriority="65" w:unhideWhenUsed="0"/>
-    <w:lsdException w:name="Revision" w:unhideWhenUsed="0"/>
-    <w:lsdException w:name="List Paragraph" w:semiHidden="0" w:uiPriority="34" w:unhideWhenUsed="0" w:qFormat="1"/>
-    <w:lsdException w:name="Quote" w:semiHidden="0" w:uiPriority="29" w:unhideWhenUsed="0" w:qFormat="1"/>
-    <w:lsdException w:name="Intense Quote" w:semiHidden="0" w:uiPriority="30" w:unhideWhenUsed="0" w:qFormat="1"/>
-    <w:lsdException w:name="Medium List 2 Accent 1" w:semiHidden="0" w:uiPriority="66" w:unhideWhenUsed="0"/>
-    <w:lsdException w:name="Medium Grid 1 Accent 1" w:semiHidden="0" w:uiPriority="67" w:unhideWhenUsed="0"/>
-    <w:lsdException w:name="Medium Grid 2 Accent 1" w:semiHidden="0" w:uiPriority="68" w:unhideWhenUsed="0"/>
-    <w:lsdException w:name="Medium Grid 3 Accent 1" w:semiHidden="0" w:uiPriority="69" w:unhideWhenUsed="0"/>
-    <w:lsdException w:name="Dark List Accent 1" w:semiHidden="0" w:uiPriority="70" w:unhideWhenUsed="0"/>
-    <w:lsdException w:name="Colorful Shading Accent 1" w:semiHidden="0" w:uiPriority="71" w:unhideWhenUsed="0"/>
-    <w:lsdException w:name="Colorful List Accent 1" w:semiHidden="0" w:uiPriority="72" w:unhideWhenUsed="0"/>
-    <w:lsdException w:name="Colorful Grid Accent 1" w:semiHidden="0" w:uiPriority="73" w:unhideWhenUsed="0"/>
-    <w:lsdException w:name="Light Shading Accent 2" w:semiHidden="0" w:uiPriority="60" w:unhideWhenUsed="0"/>
-    <w:lsdException w:name="Light List Accent 2" w:semiHidden="0" w:uiPriority="61" w:unhideWhenUsed="0"/>
-    <w:lsdException w:name="Light Grid Accent 2" w:semiHidden="0" w:uiPriority="62" w:unhideWhenUsed="0"/>
-    <w:lsdException w:name="Medium Shading 1 Accent 2" w:semiHidden="0" w:uiPriority="63" w:unhideWhenUsed="0"/>
-    <w:lsdException w:name="Medium Shading 2 Accent 2" w:semiHidden="0" w:uiPriority="64" w:unhideWhenUsed="0"/>
-    <w:lsdException w:name="Medium List 1 Accent 2" w:semiHidden="0" w:uiPriority="65" w:unhideWhenUsed="0"/>
-    <w:lsdException w:name="Medium List 2 Accent 2" w:semiHidden="0" w:uiPriority="66" w:unhideWhenUsed="0"/>
-    <w:lsdException w:name="Medium Grid 1 Accent 2" w:semiHidden="0" w:uiPriority="67" w:unhideWhenUsed="0"/>
-    <w:lsdException w:name="Medium Grid 2 Accent 2" w:semiHidden="0" w:uiPriority="68" w:unhideWhenUsed="0"/>
-    <w:lsdException w:name="Medium Grid 3 Accent 2" w:semiHidden="0" w:uiPriority="69" w:unhideWhenUsed="0"/>
-    <w:lsdException w:name="Dark List Accent 2" w:semiHidden="0" w:uiPriority="70" w:unhideWhenUsed="0"/>
-    <w:lsdException w:name="Colorful Shading Accent 2" w:semiHidden="0" w:uiPriority="71" w:unhideWhenUsed="0"/>
-    <w:lsdException w:name="Colorful List Accent 2" w:semiHidden="0" w:uiPriority="72" w:unhideWhenUsed="0"/>
-    <w:lsdException w:name="Colorful Grid Accent 2" w:semiHidden="0" w:uiPriority="73" w:unhideWhenUsed="0"/>
-    <w:lsdException w:name="Light Shading Accent 3" w:semiHidden="0" w:uiPriority="60" w:unhideWhenUsed="0"/>
-    <w:lsdException w:name="Light List Accent 3" w:semiHidden="0" w:uiPriority="61" w:unhideWhenUsed="0"/>
-    <w:lsdException w:name="Light Grid Accent 3" w:semiHidden="0" w:uiPriority="62" w:unhideWhenUsed="0"/>
-    <w:lsdException w:name="Medium Shading 1 Accent 3" w:semiHidden="0" w:uiPriority="63" w:unhideWhenUsed="0"/>
-    <w:lsdException w:name="Medium Shading 2 Accent 3" w:semiHidden="0" w:uiPriority="64" w:unhideWhenUsed="0"/>
-    <w:lsdException w:name="Medium List 1 Accent 3" w:semiHidden="0" w:uiPriority="65" w:unhideWhenUsed="0"/>
-    <w:lsdException w:name="Medium List 2 Accent 3" w:semiHidden="0" w:uiPriority="66" w:unhideWhenUsed="0"/>
-    <w:lsdException w:name="Medium Grid 1 Accent 3" w:semiHidden="0" w:uiPriority="67" w:unhideWhenUsed="0"/>
-    <w:lsdException w:name="Medium Grid 2 Accent 3" w:semiHidden="0" w:uiPriority="68" w:unhideWhenUsed="0"/>
-    <w:lsdException w:name="Medium Grid 3 Accent 3" w:semiHidden="0" w:uiPriority="69" w:unhideWhenUsed="0"/>
-    <w:lsdException w:name="Dark List Accent 3" w:semiHidden="0" w:uiPriority="70" w:unhideWhenUsed="0"/>
-    <w:lsdException w:name="Colorful Shading Accent 3" w:semiHidden="0" w:uiPriority="71" w:unhideWhenUsed="0"/>
-    <w:lsdException w:name="Colorful List Accent 3" w:semiHidden="0" w:uiPriority="72" w:unhideWhenUsed="0"/>
-    <w:lsdException w:name="Colorful Grid Accent 3" w:semiHidden="0" w:uiPriority="73" w:unhideWhenUsed="0"/>
-    <w:lsdException w:name="Light Shading Accent 4" w:semiHidden="0" w:uiPriority="60" w:unhideWhenUsed="0"/>
-    <w:lsdException w:name="Light List Accent 4" w:semiHidden="0" w:uiPriority="61" w:unhideWhenUsed="0"/>
-    <w:lsdException w:name="Light Grid Accent 4" w:semiHidden="0" w:uiPriority="62" w:unhideWhenUsed="0"/>
-    <w:lsdException w:name="Medium Shading 1 Accent 4" w:semiHidden="0" w:uiPriority="63" w:unhideWhenUsed="0"/>
-    <w:lsdException w:name="Medium Shading 2 Accent 4" w:semiHidden="0" w:uiPriority="64" w:unhideWhenUsed="0"/>
-    <w:lsdException w:name="Medium List 1 Accent 4" w:semiHidden="0" w:uiPriority="65" w:unhideWhenUsed="0"/>
-    <w:lsdException w:name="Medium List 2 Accent 4" w:semiHidden="0" w:uiPriority="66" w:unhideWhenUsed="0"/>
-    <w:lsdException w:name="Medium Grid 1 Accent 4" w:semiHidden="0" w:uiPriority="67" w:unhideWhenUsed="0"/>
-    <w:lsdException w:name="Medium Grid 2 Accent 4" w:semiHidden="0" w:uiPriority="68" w:unhideWhenUsed="0"/>
-    <w:lsdException w:name="Medium Grid 3 Accent 4" w:semiHidden="0" w:uiPriority="69" w:unhideWhenUsed="0"/>
-    <w:lsdException w:name="Dark List Accent 4" w:semiHidden="0" w:uiPriority="70" w:unhideWhenUsed="0"/>
-    <w:lsdException w:name="Colorful Shading Accent 4" w:semiHidden="0" w:uiPriority="71" w:unhideWhenUsed="0"/>
-    <w:lsdException w:name="Colorful List Accent 4" w:semiHidden="0" w:uiPriority="72" w:unhideWhenUsed="0"/>
-    <w:lsdException w:name="Colorful Grid Accent 4" w:semiHidden="0" w:uiPriority="73" w:unhideWhenUsed="0"/>
-    <w:lsdException w:name="Light Shading Accent 5" w:semiHidden="0" w:uiPriority="60" w:unhideWhenUsed="0"/>
-    <w:lsdException w:name="Light List Accent 5" w:semiHidden="0" w:uiPriority="61" w:unhideWhenUsed="0"/>
-    <w:lsdException w:name="Light Grid Accent 5" w:semiHidden="0" w:uiPriority="62" w:unhideWhenUsed="0"/>
-    <w:lsdException w:name="Medium Shading 1 Accent 5" w:semiHidden="0" w:uiPriority="63" w:unhideWhenUsed="0"/>
-    <w:lsdException w:name="Medium Shading 2 Accent 5" w:semiHidden="0" w:uiPriority="64" w:unhideWhenUsed="0"/>
-    <w:lsdException w:name="Medium List 1 Accent 5" w:semiHidden="0" w:uiPriority="65" w:unhideWhenUsed="0"/>
-    <w:lsdException w:name="Medium List 2 Accent 5" w:semiHidden="0" w:uiPriority="66" w:unhideWhenUsed="0"/>
-    <w:lsdException w:name="Medium Grid 1 Accent 5" w:semiHidden="0" w:uiPriority="67" w:unhideWhenUsed="0"/>
-    <w:lsdException w:name="Medium Grid 2 Accent 5" w:semiHidden="0" w:uiPriority="68" w:unhideWhenUsed="0"/>
-    <w:lsdException w:name="Medium Grid 3 Accent 5" w:semiHidden="0" w:uiPriority="69" w:unhideWhenUsed="0"/>
-    <w:lsdException w:name="Dark List Accent 5" w:semiHidden="0" w:uiPriority="70" w:unhideWhenUsed="0"/>
-    <w:lsdException w:name="Colorful Shading Accent 5" w:semiHidden="0" w:uiPriority="71" w:unhideWhenUsed="0"/>
-    <w:lsdException w:name="Colorful List Accent 5" w:semiHidden="0" w:uiPriority="72" w:unhideWhenUsed="0"/>
-    <w:lsdException w:name="Colorful Grid Accent 5" w:semiHidden="0" w:uiPriority="73" w:unhideWhenUsed="0"/>
-    <w:lsdException w:name="Light Shading Accent 6" w:semiHidden="0" w:uiPriority="60" w:unhideWhenUsed="0"/>
-    <w:lsdException w:name="Light List Accent 6" w:semiHidden="0" w:uiPriority="61" w:unhideWhenUsed="0"/>
-    <w:lsdException w:name="Light Grid Accent 6" w:semiHidden="0" w:uiPriority="62" w:unhideWhenUsed="0"/>
-    <w:lsdException w:name="Medium Shading 1 Accent 6" w:semiHidden="0" w:uiPriority="63" w:unhideWhenUsed="0"/>
-    <w:lsdException w:name="Medium Shading 2 Accent 6" w:semiHidden="0" w:uiPriority="64" w:unhideWhenUsed="0"/>
-    <w:lsdException w:name="Medium List 1 Accent 6" w:semiHidden="0" w:uiPriority="65" w:unhideWhenUsed="0"/>
-    <w:lsdException w:name="Medium List 2 Accent 6" w:semiHidden="0" w:uiPriority="66" w:unhideWhenUsed="0"/>
-    <w:lsdException w:name="Medium Grid 1 Accent 6" w:semiHidden="0" w:uiPriority="67" w:unhideWhenUsed="0"/>
-    <w:lsdException w:name="Medium Grid 2 Accent 6" w:semiHidden="0" w:uiPriority="68" w:unhideWhenUsed="0"/>
-    <w:lsdException w:name="Medium Grid 3 Accent 6" w:semiHidden="0" w:uiPriority="69" w:unhideWhenUsed="0"/>
-    <w:lsdException w:name="Dark List Accent 6" w:semiHidden="0" w:uiPriority="70" w:unhideWhenUsed="0"/>
-    <w:lsdException w:name="Colorful Shading Accent 6" w:semiHidden="0" w:uiPriority="71" w:unhideWhenUsed="0"/>
-    <w:lsdException w:name="Colorful List Accent 6" w:semiHidden="0" w:uiPriority="72" w:unhideWhenUsed="0"/>
-    <w:lsdException w:name="Colorful Grid Accent 6" w:semiHidden="0" w:uiPriority="73" w:unhideWhenUsed="0"/>
-    <w:lsdException w:name="Subtle Emphasis" w:semiHidden="0" w:uiPriority="19" w:unhideWhenUsed="0" w:qFormat="1"/>
-    <w:lsdException w:name="Intense Emphasis" w:semiHidden="0" w:uiPriority="21" w:unhideWhenUsed="0" w:qFormat="1"/>
-    <w:lsdException w:name="Subtle Reference" w:semiHidden="0" w:uiPriority="31" w:unhideWhenUsed="0" w:qFormat="1"/>
-    <w:lsdException w:name="Intense Reference" w:semiHidden="0" w:uiPriority="32" w:unhideWhenUsed="0" w:qFormat="1"/>
-    <w:lsdException w:name="Book Title" w:semiHidden="0" w:uiPriority="33" w:unhideWhenUsed="0" w:qFormat="1"/>
-    <w:lsdException w:name="Bibliography" w:uiPriority="37"/>
-    <w:lsdException w:name="TOC Heading" w:uiPriority="39" w:qFormat="1"/>
-  </w:latentStyles>
-  <w:style w:type="paragraph" w:default="1" w:styleId="Standaard">
-    <w:name w:val="Normal"/>
-    <w:qFormat/>
-    <w:rsid w:val="00ED1BC6"/>
-    <w:pPr>
-      <w:spacing w:after="0" w:line="360" w:lineRule="auto"/>
-      <w:jc w:val="both"/>
-    </w:pPr>
-    <w:rPr>
-      <w:rFonts w:ascii="Verdana" w:hAnsi="Verdana"/>
-      <w:sz w:val="20"/>
-    </w:rPr>
-  </w:style>
-  <w:style w:type="paragraph" w:styleId="Kop1">
-    <w:name w:val="heading 1"/>
-    <w:basedOn w:val="Standaard"/>
-    <w:next w:val="Standaard"/>
-    <w:link w:val="Kop1Char"/>
-    <w:uiPriority w:val="9"/>
-    <w:qFormat/>
-    <w:rsid w:val="009240D9"/>
-    <w:pPr>
-      <w:keepNext/>
-      <w:keepLines/>
-      <w:numPr>
-        <w:numId w:val="3"/>
-      </w:numPr>
-      <w:spacing w:line="259" w:lineRule="auto"/>
-      <w:outlineLvl w:val="0"/>
-    </w:pPr>
-    <w:rPr>
-      <w:rFonts w:asciiTheme="majorHAnsi" w:eastAsiaTheme="majorEastAsia" w:hAnsiTheme="majorHAnsi" w:cstheme="majorBidi"/>
-      <w:b/>
-      <w:sz w:val="36"/>
-      <w:szCs w:val="32"/>
-      <w:lang w:eastAsia="nl-NL"/>
-    </w:rPr>
-  </w:style>
-  <w:style w:type="paragraph" w:styleId="Kop2">
-    <w:name w:val="heading 2"/>
-    <w:basedOn w:val="Standaard"/>
-    <w:next w:val="Standaard"/>
-    <w:link w:val="Kop2Char"/>
-    <w:uiPriority w:val="9"/>
-    <w:unhideWhenUsed/>
-    <w:qFormat/>
-    <w:rsid w:val="009240D9"/>
-    <w:pPr>
-      <w:keepNext/>
-      <w:keepLines/>
-      <w:numPr>
-        <w:ilvl w:val="1"/>
-        <w:numId w:val="3"/>
-      </w:numPr>
-      <w:outlineLvl w:val="1"/>
-    </w:pPr>
-    <w:rPr>
-      <w:rFonts w:asciiTheme="majorHAnsi" w:eastAsiaTheme="majorEastAsia" w:hAnsiTheme="majorHAnsi" w:cstheme="majorBidi"/>
-      <w:b/>
-      <w:sz w:val="30"/>
-      <w:szCs w:val="26"/>
-      <w:lang w:eastAsia="nl-NL"/>
-    </w:rPr>
-  </w:style>
-  <w:style w:type="paragraph" w:styleId="Kop3">
-    <w:name w:val="heading 3"/>
-    <w:basedOn w:val="Kop1"/>
-    <w:next w:val="Standaard"/>
-    <w:link w:val="Kop3Char"/>
-    <w:uiPriority w:val="9"/>
-    <w:unhideWhenUsed/>
-    <w:qFormat/>
-    <w:rsid w:val="00BC2C6D"/>
-    <w:pPr>
-      <w:numPr>
-        <w:numId w:val="0"/>
-      </w:numPr>
-      <w:outlineLvl w:val="2"/>
-    </w:pPr>
-  </w:style>
-  <w:style w:type="character" w:default="1" w:styleId="Standaardalinea-lettertype">
-    <w:name w:val="Default Paragraph Font"/>
-    <w:uiPriority w:val="1"/>
-    <w:semiHidden/>
-    <w:unhideWhenUsed/>
-  </w:style>
-  <w:style w:type="table" w:default="1" w:styleId="Standaardtabel">
-    <w:name w:val="Normal Table"/>
-    <w:uiPriority w:val="99"/>
-    <w:semiHidden/>
-    <w:unhideWhenUsed/>
-    <w:tblPr>
-      <w:tblInd w:w="0" w:type="dxa"/>
-      <w:tblCellMar>
-        <w:top w:w="0" w:type="dxa"/>
-        <w:left w:w="108" w:type="dxa"/>
-        <w:bottom w:w="0" w:type="dxa"/>
-        <w:right w:w="108" w:type="dxa"/>
-      </w:tblCellMar>
-    </w:tblPr>
-  </w:style>
-  <w:style w:type="numbering" w:default="1" w:styleId="Geenlijst">
-    <w:name w:val="No List"/>
-    <w:uiPriority w:val="99"/>
-    <w:semiHidden/>
-    <w:unhideWhenUsed/>
-  </w:style>
-  <w:style w:type="paragraph" w:styleId="Koptekst">
-    <w:name w:val="header"/>
-    <w:basedOn w:val="Standaard"/>
-    <w:link w:val="KoptekstChar"/>
-    <w:uiPriority w:val="99"/>
-    <w:unhideWhenUsed/>
-    <w:rsid w:val="00E15D68"/>
-    <w:pPr>
-      <w:tabs>
-        <w:tab w:val="center" w:pos="4536"/>
-        <w:tab w:val="right" w:pos="9072"/>
-      </w:tabs>
-      <w:spacing w:line="240" w:lineRule="auto"/>
-    </w:pPr>
-  </w:style>
-  <w:style w:type="character" w:customStyle="1" w:styleId="KoptekstChar">
-    <w:name w:val="Koptekst Char"/>
-    <w:basedOn w:val="Standaardalinea-lettertype"/>
-    <w:link w:val="Koptekst"/>
-    <w:uiPriority w:val="99"/>
-    <w:rsid w:val="00E15D68"/>
-  </w:style>
-  <w:style w:type="paragraph" w:styleId="Voettekst">
-    <w:name w:val="footer"/>
-    <w:basedOn w:val="Standaard"/>
-    <w:link w:val="VoettekstChar"/>
-    <w:uiPriority w:val="99"/>
-    <w:unhideWhenUsed/>
-    <w:rsid w:val="00E15D68"/>
-    <w:pPr>
-      <w:tabs>
-        <w:tab w:val="center" w:pos="4536"/>
-        <w:tab w:val="right" w:pos="9072"/>
-      </w:tabs>
-      <w:spacing w:line="240" w:lineRule="auto"/>
-    </w:pPr>
-  </w:style>
-  <w:style w:type="character" w:customStyle="1" w:styleId="VoettekstChar">
-    <w:name w:val="Voettekst Char"/>
-    <w:basedOn w:val="Standaardalinea-lettertype"/>
-    <w:link w:val="Voettekst"/>
-    <w:uiPriority w:val="99"/>
-    <w:rsid w:val="00E15D68"/>
-  </w:style>
-  <w:style w:type="paragraph" w:styleId="Geenafstand">
-    <w:name w:val="No Spacing"/>
-    <w:link w:val="GeenafstandChar"/>
-    <w:uiPriority w:val="1"/>
-    <w:qFormat/>
-    <w:rsid w:val="009B6508"/>
-    <w:pPr>
-      <w:spacing w:after="0" w:line="240" w:lineRule="auto"/>
-    </w:pPr>
-    <w:rPr>
-      <w:rFonts w:eastAsiaTheme="minorEastAsia"/>
-      <w:lang w:eastAsia="nl-NL"/>
-    </w:rPr>
-  </w:style>
-  <w:style w:type="character" w:customStyle="1" w:styleId="GeenafstandChar">
-    <w:name w:val="Geen afstand Char"/>
-    <w:basedOn w:val="Standaardalinea-lettertype"/>
-    <w:link w:val="Geenafstand"/>
-    <w:uiPriority w:val="1"/>
-    <w:rsid w:val="009B6508"/>
-    <w:rPr>
-      <w:rFonts w:eastAsiaTheme="minorEastAsia"/>
-      <w:lang w:eastAsia="nl-NL"/>
-    </w:rPr>
-  </w:style>
-  <w:style w:type="paragraph" w:styleId="Ballontekst">
-    <w:name w:val="Balloon Text"/>
-    <w:basedOn w:val="Standaard"/>
-    <w:link w:val="BallontekstChar"/>
-    <w:uiPriority w:val="99"/>
-    <w:semiHidden/>
-    <w:unhideWhenUsed/>
-    <w:rsid w:val="009B6508"/>
-    <w:pPr>
-      <w:spacing w:line="240" w:lineRule="auto"/>
-    </w:pPr>
-    <w:rPr>
-      <w:rFonts w:ascii="Tahoma" w:hAnsi="Tahoma" w:cs="Tahoma"/>
-      <w:sz w:val="16"/>
-      <w:szCs w:val="16"/>
-    </w:rPr>
-  </w:style>
-  <w:style w:type="character" w:customStyle="1" w:styleId="BallontekstChar">
-    <w:name w:val="Ballontekst Char"/>
-    <w:basedOn w:val="Standaardalinea-lettertype"/>
-    <w:link w:val="Ballontekst"/>
-    <w:uiPriority w:val="99"/>
-    <w:semiHidden/>
-    <w:rsid w:val="009B6508"/>
-    <w:rPr>
-      <w:rFonts w:ascii="Tahoma" w:hAnsi="Tahoma" w:cs="Tahoma"/>
-      <w:sz w:val="16"/>
-      <w:szCs w:val="16"/>
-    </w:rPr>
-  </w:style>
-  <w:style w:type="table" w:styleId="Tabelraster">
-    <w:name w:val="Table Grid"/>
-    <w:basedOn w:val="Standaardtabel"/>
-    <w:uiPriority w:val="59"/>
-    <w:rsid w:val="009B6508"/>
-    <w:pPr>
-      <w:spacing w:after="0" w:line="240" w:lineRule="auto"/>
-    </w:pPr>
-    <w:tblPr>
-      <w:tblBorders>
-        <w:top w:val="single" w:sz="4" w:space="0" w:color="auto"/>
-        <w:left w:val="single" w:sz="4" w:space="0" w:color="auto"/>
-        <w:bottom w:val="single" w:sz="4" w:space="0" w:color="auto"/>
-        <w:right w:val="single" w:sz="4" w:space="0" w:color="auto"/>
-        <w:insideH w:val="single" w:sz="4" w:space="0" w:color="auto"/>
-        <w:insideV w:val="single" w:sz="4" w:space="0" w:color="auto"/>
-      </w:tblBorders>
-    </w:tblPr>
-  </w:style>
-  <w:style w:type="character" w:customStyle="1" w:styleId="apple-converted-space">
-    <w:name w:val="apple-converted-space"/>
-    <w:basedOn w:val="Standaardalinea-lettertype"/>
-    <w:rsid w:val="00171C89"/>
-  </w:style>
-  <w:style w:type="character" w:styleId="Hyperlink">
-    <w:name w:val="Hyperlink"/>
-    <w:basedOn w:val="Standaardalinea-lettertype"/>
-    <w:uiPriority w:val="99"/>
-    <w:unhideWhenUsed/>
-    <w:rsid w:val="00171C89"/>
-    <w:rPr>
-      <w:color w:val="0000FF"/>
-      <w:u w:val="single"/>
-    </w:rPr>
-  </w:style>
-  <w:style w:type="character" w:customStyle="1" w:styleId="Kop1Char">
-    <w:name w:val="Kop 1 Char"/>
-    <w:basedOn w:val="Standaardalinea-lettertype"/>
-    <w:link w:val="Kop1"/>
-    <w:uiPriority w:val="9"/>
-    <w:rsid w:val="009240D9"/>
-    <w:rPr>
-      <w:rFonts w:asciiTheme="majorHAnsi" w:eastAsiaTheme="majorEastAsia" w:hAnsiTheme="majorHAnsi" w:cstheme="majorBidi"/>
-      <w:b/>
-      <w:sz w:val="36"/>
-      <w:szCs w:val="32"/>
-      <w:lang w:eastAsia="nl-NL"/>
-    </w:rPr>
-  </w:style>
-  <w:style w:type="paragraph" w:styleId="Kopvaninhoudsopgave">
-    <w:name w:val="TOC Heading"/>
-    <w:basedOn w:val="Kop1"/>
-    <w:next w:val="Standaard"/>
-    <w:uiPriority w:val="39"/>
-    <w:unhideWhenUsed/>
-    <w:qFormat/>
-    <w:rsid w:val="00AD7800"/>
-    <w:pPr>
-      <w:outlineLvl w:val="9"/>
-    </w:pPr>
-  </w:style>
-  <w:style w:type="paragraph" w:styleId="Inhopg1">
-    <w:name w:val="toc 1"/>
-    <w:basedOn w:val="Standaard"/>
-    <w:next w:val="Standaard"/>
-    <w:autoRedefine/>
-    <w:uiPriority w:val="39"/>
-    <w:unhideWhenUsed/>
-    <w:rsid w:val="000B21DE"/>
-    <w:pPr>
-      <w:spacing w:before="240" w:after="120"/>
-      <w:jc w:val="left"/>
-    </w:pPr>
-    <w:rPr>
-      <w:rFonts w:cstheme="minorHAnsi"/>
-      <w:b/>
-      <w:bCs/>
-      <w:szCs w:val="20"/>
-    </w:rPr>
-  </w:style>
-  <w:style w:type="paragraph" w:styleId="Lijstalinea">
-    <w:name w:val="List Paragraph"/>
-    <w:basedOn w:val="Standaard"/>
-    <w:uiPriority w:val="34"/>
-    <w:qFormat/>
-    <w:rsid w:val="00181BA8"/>
-    <w:pPr>
-      <w:ind w:left="720"/>
-      <w:contextualSpacing/>
-    </w:pPr>
-  </w:style>
-  <w:style w:type="character" w:customStyle="1" w:styleId="Kop2Char">
-    <w:name w:val="Kop 2 Char"/>
-    <w:basedOn w:val="Standaardalinea-lettertype"/>
-    <w:link w:val="Kop2"/>
-    <w:uiPriority w:val="9"/>
-    <w:rsid w:val="009240D9"/>
-    <w:rPr>
-      <w:rFonts w:asciiTheme="majorHAnsi" w:eastAsiaTheme="majorEastAsia" w:hAnsiTheme="majorHAnsi" w:cstheme="majorBidi"/>
-      <w:b/>
-      <w:sz w:val="30"/>
-      <w:szCs w:val="26"/>
-      <w:lang w:eastAsia="nl-NL"/>
-    </w:rPr>
-  </w:style>
-  <w:style w:type="paragraph" w:styleId="Inhopg2">
-    <w:name w:val="toc 2"/>
-    <w:basedOn w:val="Standaard"/>
-    <w:next w:val="Standaard"/>
-    <w:autoRedefine/>
-    <w:uiPriority w:val="39"/>
-    <w:unhideWhenUsed/>
-    <w:rsid w:val="000B21DE"/>
-    <w:pPr>
-      <w:spacing w:before="120"/>
-      <w:ind w:left="200"/>
-      <w:jc w:val="left"/>
-    </w:pPr>
-    <w:rPr>
-      <w:rFonts w:cstheme="minorHAnsi"/>
-      <w:i/>
-      <w:iCs/>
-      <w:szCs w:val="20"/>
-    </w:rPr>
-  </w:style>
-  <w:style w:type="character" w:customStyle="1" w:styleId="Kop3Char">
-    <w:name w:val="Kop 3 Char"/>
-    <w:basedOn w:val="Standaardalinea-lettertype"/>
-    <w:link w:val="Kop3"/>
-    <w:uiPriority w:val="9"/>
-    <w:rsid w:val="00BC2C6D"/>
-    <w:rPr>
-      <w:rFonts w:asciiTheme="majorHAnsi" w:eastAsiaTheme="majorEastAsia" w:hAnsiTheme="majorHAnsi" w:cstheme="majorBidi"/>
-      <w:b/>
-      <w:sz w:val="32"/>
-      <w:szCs w:val="32"/>
-      <w:lang w:eastAsia="nl-NL"/>
-    </w:rPr>
-  </w:style>
-  <w:style w:type="paragraph" w:styleId="Inhopg3">
-    <w:name w:val="toc 3"/>
-    <w:basedOn w:val="Standaard"/>
-    <w:next w:val="Standaard"/>
-    <w:autoRedefine/>
-    <w:uiPriority w:val="39"/>
-    <w:unhideWhenUsed/>
-    <w:rsid w:val="00BC2C6D"/>
-    <w:pPr>
-      <w:ind w:left="400"/>
-      <w:jc w:val="left"/>
-    </w:pPr>
-    <w:rPr>
-      <w:rFonts w:asciiTheme="minorHAnsi" w:hAnsiTheme="minorHAnsi" w:cstheme="minorHAnsi"/>
-      <w:szCs w:val="20"/>
-    </w:rPr>
-  </w:style>
-  <w:style w:type="paragraph" w:styleId="Index1">
-    <w:name w:val="index 1"/>
-    <w:basedOn w:val="Standaard"/>
-    <w:next w:val="Standaard"/>
-    <w:autoRedefine/>
-    <w:uiPriority w:val="99"/>
-    <w:unhideWhenUsed/>
-    <w:rsid w:val="00770BA4"/>
-    <w:pPr>
-      <w:tabs>
-        <w:tab w:val="right" w:leader="dot" w:pos="4172"/>
-      </w:tabs>
-      <w:spacing w:line="240" w:lineRule="auto"/>
-      <w:ind w:left="200" w:hanging="200"/>
-    </w:pPr>
-  </w:style>
-  <w:style w:type="paragraph" w:styleId="Inhopg4">
-    <w:name w:val="toc 4"/>
-    <w:basedOn w:val="Standaard"/>
-    <w:next w:val="Standaard"/>
-    <w:autoRedefine/>
-    <w:uiPriority w:val="39"/>
-    <w:unhideWhenUsed/>
-    <w:rsid w:val="000202AF"/>
-    <w:pPr>
-      <w:ind w:left="600"/>
-      <w:jc w:val="left"/>
-    </w:pPr>
-    <w:rPr>
-      <w:rFonts w:asciiTheme="minorHAnsi" w:hAnsiTheme="minorHAnsi" w:cstheme="minorHAnsi"/>
-      <w:szCs w:val="20"/>
-    </w:rPr>
-  </w:style>
-  <w:style w:type="paragraph" w:styleId="Inhopg5">
-    <w:name w:val="toc 5"/>
-    <w:basedOn w:val="Standaard"/>
-    <w:next w:val="Standaard"/>
-    <w:autoRedefine/>
-    <w:uiPriority w:val="39"/>
-    <w:unhideWhenUsed/>
-    <w:rsid w:val="000202AF"/>
-    <w:pPr>
-      <w:ind w:left="800"/>
-      <w:jc w:val="left"/>
-    </w:pPr>
-    <w:rPr>
-      <w:rFonts w:asciiTheme="minorHAnsi" w:hAnsiTheme="minorHAnsi" w:cstheme="minorHAnsi"/>
-      <w:szCs w:val="20"/>
-    </w:rPr>
-  </w:style>
-  <w:style w:type="paragraph" w:styleId="Inhopg6">
-    <w:name w:val="toc 6"/>
-    <w:basedOn w:val="Standaard"/>
-    <w:next w:val="Standaard"/>
-    <w:autoRedefine/>
-    <w:uiPriority w:val="39"/>
-    <w:unhideWhenUsed/>
-    <w:rsid w:val="000202AF"/>
-    <w:pPr>
-      <w:ind w:left="1000"/>
-      <w:jc w:val="left"/>
-    </w:pPr>
-    <w:rPr>
-      <w:rFonts w:asciiTheme="minorHAnsi" w:hAnsiTheme="minorHAnsi" w:cstheme="minorHAnsi"/>
-      <w:szCs w:val="20"/>
-    </w:rPr>
-  </w:style>
-  <w:style w:type="paragraph" w:styleId="Inhopg7">
-    <w:name w:val="toc 7"/>
-    <w:basedOn w:val="Standaard"/>
-    <w:next w:val="Standaard"/>
-    <w:autoRedefine/>
-    <w:uiPriority w:val="39"/>
-    <w:unhideWhenUsed/>
-    <w:rsid w:val="000202AF"/>
-    <w:pPr>
-      <w:ind w:left="1200"/>
-      <w:jc w:val="left"/>
-    </w:pPr>
-    <w:rPr>
-      <w:rFonts w:asciiTheme="minorHAnsi" w:hAnsiTheme="minorHAnsi" w:cstheme="minorHAnsi"/>
-      <w:szCs w:val="20"/>
-    </w:rPr>
-  </w:style>
-  <w:style w:type="paragraph" w:styleId="Inhopg8">
-    <w:name w:val="toc 8"/>
-    <w:basedOn w:val="Standaard"/>
-    <w:next w:val="Standaard"/>
-    <w:autoRedefine/>
-    <w:uiPriority w:val="39"/>
-    <w:unhideWhenUsed/>
-    <w:rsid w:val="000202AF"/>
-    <w:pPr>
-      <w:ind w:left="1400"/>
-      <w:jc w:val="left"/>
-    </w:pPr>
-    <w:rPr>
-      <w:rFonts w:asciiTheme="minorHAnsi" w:hAnsiTheme="minorHAnsi" w:cstheme="minorHAnsi"/>
-      <w:szCs w:val="20"/>
-    </w:rPr>
-  </w:style>
-  <w:style w:type="paragraph" w:styleId="Inhopg9">
-    <w:name w:val="toc 9"/>
-    <w:basedOn w:val="Standaard"/>
-    <w:next w:val="Standaard"/>
-    <w:autoRedefine/>
-    <w:uiPriority w:val="39"/>
-    <w:unhideWhenUsed/>
-    <w:rsid w:val="000202AF"/>
-    <w:pPr>
-      <w:ind w:left="1600"/>
-      <w:jc w:val="left"/>
-    </w:pPr>
-    <w:rPr>
-      <w:rFonts w:asciiTheme="minorHAnsi" w:hAnsiTheme="minorHAnsi" w:cstheme="minorHAnsi"/>
-      <w:szCs w:val="20"/>
-    </w:rPr>
-  </w:style>
-  <w:style w:type="paragraph" w:customStyle="1" w:styleId="Default">
-    <w:name w:val="Default"/>
-    <w:rsid w:val="00304F02"/>
-    <w:pPr>
-      <w:autoSpaceDE w:val="0"/>
-      <w:autoSpaceDN w:val="0"/>
-      <w:adjustRightInd w:val="0"/>
-      <w:spacing w:after="0" w:line="240" w:lineRule="auto"/>
-    </w:pPr>
-    <w:rPr>
-      <w:rFonts w:ascii="Times New Roman" w:eastAsia="Times New Roman" w:hAnsi="Times New Roman" w:cs="Times New Roman"/>
-      <w:color w:val="000000"/>
-      <w:sz w:val="24"/>
-      <w:szCs w:val="24"/>
-      <w:lang w:eastAsia="nl-NL"/>
-    </w:rPr>
-  </w:style>
-</w:styles>
-</file>
-
-<file path=word/stylesWithEffects.xml><?xml version="1.0" encoding="utf-8"?>
-<w:styles xmlns:wpc="http://schemas.microsoft.com/office/word/2010/wordprocessingCanvas" xmlns:mc="http://schemas.openxmlformats.org/markup-compatibility/2006" xmlns:o="urn:schemas-microsoft-com:office:office" xmlns:r="http://schemas.openxmlformats.org/officeDocument/2006/relationships" xmlns:m="http://schemas.openxmlformats.org/officeDocument/2006/math" xmlns:v="urn:schemas-microsoft-com:vml" xmlns:wp14="http://schemas.microsoft.com/office/word/2010/wordprocessingDrawing" xmlns:wp="http://schemas.openxmlformats.org/drawingml/2006/wordprocessingDrawing" xmlns:w10="urn:schemas-microsoft-com:office:word" xmlns:w="http://schemas.openxmlformats.org/wordprocessingml/2006/main" xmlns:w14="http://schemas.microsoft.com/office/word/2010/wordml" xmlns:wpg="http://schemas.microsoft.com/office/word/2010/wordprocessingGroup" xmlns:wpi="http://schemas.microsoft.com/office/word/2010/wordprocessingInk" xmlns:wne="http://schemas.microsoft.com/office/word/2006/wordml" xmlns:wps="http://schemas.microsoft.com/office/word/2010/wordprocessingShape" mc:Ignorable="w14 wp14">
-  <w:docDefaults>
-    <w:rPrDefault>
-      <w:rPr>
-        <w:rFonts w:asciiTheme="minorHAnsi" w:eastAsiaTheme="minorHAnsi" w:hAnsiTheme="minorHAnsi" w:cstheme="minorBidi"/>
-        <w:sz w:val="22"/>
-        <w:szCs w:val="22"/>
-        <w:lang w:val="nl-NL" w:eastAsia="en-US" w:bidi="ar-SA"/>
-      </w:rPr>
-    </w:rPrDefault>
-    <w:pPrDefault>
-      <w:pPr>
-        <w:spacing w:after="200" w:line="276" w:lineRule="auto"/>
-      </w:pPr>
-    </w:pPrDefault>
-  </w:docDefaults>
-  <w:latentStyles w:defLockedState="0" w:defUIPriority="99" w:defSemiHidden="1" w:defUnhideWhenUsed="1" w:defQFormat="0" w:count="267">
-    <w:lsdException w:name="Normal" w:semiHidden="0" w:uiPriority="0" w:unhideWhenUsed="0" w:qFormat="1"/>
-    <w:lsdException w:name="heading 1" w:semiHidden="0" w:uiPriority="9" w:unhideWhenUsed="0" w:qFormat="1"/>
-    <w:lsdException w:name="heading 2" w:uiPriority="9" w:qFormat="1"/>
-    <w:lsdException w:name="heading 3" w:uiPriority="9" w:qFormat="1"/>
-    <w:lsdException w:name="heading 4" w:uiPriority="9" w:qFormat="1"/>
-    <w:lsdException w:name="heading 5" w:uiPriority="9" w:qFormat="1"/>
-    <w:lsdException w:name="heading 6" w:uiPriority="9" w:qFormat="1"/>
-    <w:lsdException w:name="heading 7" w:uiPriority="9" w:qFormat="1"/>
-    <w:lsdException w:name="heading 8" w:uiPriority="9" w:qFormat="1"/>
-    <w:lsdException w:name="heading 9" w:uiPriority="9" w:qFormat="1"/>
-    <w:lsdException w:name="toc 1" w:uiPriority="39"/>
-    <w:lsdException w:name="toc 2" w:uiPriority="39"/>
-    <w:lsdException w:name="toc 3" w:uiPriority="39"/>
-    <w:lsdException w:name="toc 4" w:uiPriority="39"/>
-    <w:lsdException w:name="toc 5" w:uiPriority="39"/>
-    <w:lsdException w:name="toc 6" w:uiPriority="39"/>
-    <w:lsdException w:name="toc 7" w:uiPriority="39"/>
-    <w:lsdException w:name="toc 8" w:uiPriority="39"/>
-    <w:lsdException w:name="toc 9" w:uiPriority="39"/>
-    <w:lsdException w:name="caption" w:uiPriority="35" w:qFormat="1"/>
-    <w:lsdException w:name="Title" w:semiHidden="0" w:uiPriority="10" w:unhideWhenUsed="0" w:qFormat="1"/>
-    <w:lsdException w:name="Default Paragraph Font" w:uiPriority="1"/>
-    <w:lsdException w:name="Subtitle" w:semiHidden="0" w:uiPriority="11" w:unhideWhenUsed="0" w:qFormat="1"/>
-    <w:lsdException w:name="Strong" w:semiHidden="0" w:uiPriority="22" w:unhideWhenUsed="0" w:qFormat="1"/>
-    <w:lsdException w:name="Emphasis" w:semiHidden="0" w:uiPriority="20" w:unhideWhenUsed="0" w:qFormat="1"/>
-    <w:lsdException w:name="Table Grid" w:semiHidden="0" w:uiPriority="59" w:unhideWhenUsed="0"/>
-    <w:lsdException w:name="Placeholder Text" w:unhideWhenUsed="0"/>
-    <w:lsdException w:name="No Spacing" w:semiHidden="0" w:uiPriority="1" w:unhideWhenUsed="0" w:qFormat="1"/>
-    <w:lsdException w:name="Light Shading" w:semiHidden="0" w:uiPriority="60" w:unhideWhenUsed="0"/>
-    <w:lsdException w:name="Light List" w:semiHidden="0" w:uiPriority="61" w:unhideWhenUsed="0"/>
-    <w:lsdException w:name="Light Grid" w:semiHidden="0" w:uiPriority="62" w:unhideWhenUsed="0"/>
-    <w:lsdException w:name="Medium Shading 1" w:semiHidden="0" w:uiPriority="63" w:unhideWhenUsed="0"/>
-    <w:lsdException w:name="Medium Shading 2" w:semiHidden="0" w:uiPriority="64" w:unhideWhenUsed="0"/>
-    <w:lsdException w:name="Medium List 1" w:semiHidden="0" w:uiPriority="65" w:unhideWhenUsed="0"/>
-    <w:lsdException w:name="Medium List 2" w:semiHidden="0" w:uiPriority="66" w:unhideWhenUsed="0"/>
-    <w:lsdException w:name="Medium Grid 1" w:semiHidden="0" w:uiPriority="67" w:unhideWhenUsed="0"/>
-    <w:lsdException w:name="Medium Grid 2" w:semiHidden="0" w:uiPriority="68" w:unhideWhenUsed="0"/>
-    <w:lsdException w:name="Medium Grid 3" w:semiHidden="0" w:uiPriority="69" w:unhideWhenUsed="0"/>
-    <w:lsdException w:name="Dark List" w:semiHidden="0" w:uiPriority="70" w:unhideWhenUsed="0"/>
-    <w:lsdException w:name="Colorful Shading" w:semiHidden="0" w:uiPriority="71" w:unhideWhenUsed="0"/>
-    <w:lsdException w:name="Colorful List" w:semiHidden="0" w:uiPriority="72" w:unhideWhenUsed="0"/>
-    <w:lsdException w:name="Colorful Grid" w:semiHidden="0" w:uiPriority="73" w:unhideWhenUsed="0"/>
-    <w:lsdException w:name="Light Shading Accent 1" w:semiHidden="0" w:uiPriority="60" w:unhideWhenUsed="0"/>
-    <w:lsdException w:name="Light List Accent 1" w:semiHidden="0" w:uiPriority="61" w:unhideWhenUsed="0"/>
-    <w:lsdException w:name="Light Grid Accent 1" w:semiHidden="0" w:uiPriority="62" w:unhideWhenUsed="0"/>
-    <w:lsdException w:name="Medium Shading 1 Accent 1" w:semiHidden="0" w:uiPriority="63" w:unhideWhenUsed="0"/>
-    <w:lsdException w:name="Medium Shading 2 Accent 1" w:semiHidden="0" w:uiPriority="64" w:unhideWhenUsed="0"/>
-    <w:lsdException w:name="Medium List 1 Accent 1" w:semiHidden="0" w:uiPriority="65" w:unhideWhenUsed="0"/>
-    <w:lsdException w:name="Revision" w:unhideWhenUsed="0"/>
-    <w:lsdException w:name="List Paragraph" w:semiHidden="0" w:uiPriority="34" w:unhideWhenUsed="0" w:qFormat="1"/>
-    <w:lsdException w:name="Quote" w:semiHidden="0" w:uiPriority="29" w:unhideWhenUsed="0" w:qFormat="1"/>
-    <w:lsdException w:name="Intense Quote" w:semiHidden="0" w:uiPriority="30" w:unhideWhenUsed="0" w:qFormat="1"/>
-    <w:lsdException w:name="Medium List 2 Accent 1" w:semiHidden="0" w:uiPriority="66" w:unhideWhenUsed="0"/>
-    <w:lsdException w:name="Medium Grid 1 Accent 1" w:semiHidden="0" w:uiPriority="67" w:unhideWhenUsed="0"/>
-    <w:lsdException w:name="Medium Grid 2 Accent 1" w:semiHidden="0" w:uiPriority="68" w:unhideWhenUsed="0"/>
-    <w:lsdException w:name="Medium Grid 3 Accent 1" w:semiHidden="0" w:uiPriority="69" w:unhideWhenUsed="0"/>
-    <w:lsdException w:name="Dark List Accent 1" w:semiHidden="0" w:uiPriority="70" w:unhideWhenUsed="0"/>
-    <w:lsdException w:name="Colorful Shading Accent 1" w:semiHidden="0" w:uiPriority="71" w:unhideWhenUsed="0"/>
-    <w:lsdException w:name="Colorful List Accent 1" w:semiHidden="0" w:uiPriority="72" w:unhideWhenUsed="0"/>
-    <w:lsdException w:name="Colorful Grid Accent 1" w:semiHidden="0" w:uiPriority="73" w:unhideWhenUsed="0"/>
-    <w:lsdException w:name="Light Shading Accent 2" w:semiHidden="0" w:uiPriority="60" w:unhideWhenUsed="0"/>
-    <w:lsdException w:name="Light List Accent 2" w:semiHidden="0" w:uiPriority="61" w:unhideWhenUsed="0"/>
-    <w:lsdException w:name="Light Grid Accent 2" w:semiHidden="0" w:uiPriority="62" w:unhideWhenUsed="0"/>
-    <w:lsdException w:name="Medium Shading 1 Accent 2" w:semiHidden="0" w:uiPriority="63" w:unhideWhenUsed="0"/>
-    <w:lsdException w:name="Medium Shading 2 Accent 2" w:semiHidden="0" w:uiPriority="64" w:unhideWhenUsed="0"/>
-    <w:lsdException w:name="Medium List 1 Accent 2" w:semiHidden="0" w:uiPriority="65" w:unhideWhenUsed="0"/>
-    <w:lsdException w:name="Medium List 2 Accent 2" w:semiHidden="0" w:uiPriority="66" w:unhideWhenUsed="0"/>
-    <w:lsdException w:name="Medium Grid 1 Accent 2" w:semiHidden="0" w:uiPriority="67" w:unhideWhenUsed="0"/>
-    <w:lsdException w:name="Medium Grid 2 Accent 2" w:semiHidden="0" w:uiPriority="68" w:unhideWhenUsed="0"/>
-    <w:lsdException w:name="Medium Grid 3 Accent 2" w:semiHidden="0" w:uiPriority="69" w:unhideWhenUsed="0"/>
-    <w:lsdException w:name="Dark List Accent 2" w:semiHidden="0" w:uiPriority="70" w:unhideWhenUsed="0"/>
-    <w:lsdException w:name="Colorful Shading Accent 2" w:semiHidden="0" w:uiPriority="71" w:unhideWhenUsed="0"/>
-    <w:lsdException w:name="Colorful List Accent 2" w:semiHidden="0" w:uiPriority="72" w:unhideWhenUsed="0"/>
-    <w:lsdException w:name="Colorful Grid Accent 2" w:semiHidden="0" w:uiPriority="73" w:unhideWhenUsed="0"/>
-    <w:lsdException w:name="Light Shading Accent 3" w:semiHidden="0" w:uiPriority="60" w:unhideWhenUsed="0"/>
-    <w:lsdException w:name="Light List Accent 3" w:semiHidden="0" w:uiPriority="61" w:unhideWhenUsed="0"/>
-    <w:lsdException w:name="Light Grid Accent 3" w:semiHidden="0" w:uiPriority="62" w:unhideWhenUsed="0"/>
-    <w:lsdException w:name="Medium Shading 1 Accent 3" w:semiHidden="0" w:uiPriority="63" w:unhideWhenUsed="0"/>
-    <w:lsdException w:name="Medium Shading 2 Accent 3" w:semiHidden="0" w:uiPriority="64" w:unhideWhenUsed="0"/>
-    <w:lsdException w:name="Medium List 1 Accent 3" w:semiHidden="0" w:uiPriority="65" w:unhideWhenUsed="0"/>
-    <w:lsdException w:name="Medium List 2 Accent 3" w:semiHidden="0" w:uiPriority="66" w:unhideWhenUsed="0"/>
-    <w:lsdException w:name="Medium Grid 1 Accent 3" w:semiHidden="0" w:uiPriority="67" w:unhideWhenUsed="0"/>
-    <w:lsdException w:name="Medium Grid 2 Accent 3" w:semiHidden="0" w:uiPriority="68" w:unhideWhenUsed="0"/>
-    <w:lsdException w:name="Medium Grid 3 Accent 3" w:semiHidden="0" w:uiPriority="69" w:unhideWhenUsed="0"/>
-    <w:lsdException w:name="Dark List Accent 3" w:semiHidden="0" w:uiPriority="70" w:unhideWhenUsed="0"/>
-    <w:lsdException w:name="Colorful Shading Accent 3" w:semiHidden="0" w:uiPriority="71" w:unhideWhenUsed="0"/>
-    <w:lsdException w:name="Colorful List Accent 3" w:semiHidden="0" w:uiPriority="72" w:unhideWhenUsed="0"/>
-    <w:lsdException w:name="Colorful Grid Accent 3" w:semiHidden="0" w:uiPriority="73" w:unhideWhenUsed="0"/>
-    <w:lsdException w:name="Light Shading Accent 4" w:semiHidden="0" w:uiPriority="60" w:unhideWhenUsed="0"/>
-    <w:lsdException w:name="Light List Accent 4" w:semiHidden="0" w:uiPriority="61" w:unhideWhenUsed="0"/>
-    <w:lsdException w:name="Light Grid Accent 4" w:semiHidden="0" w:uiPriority="62" w:unhideWhenUsed="0"/>
-    <w:lsdException w:name="Medium Shading 1 Accent 4" w:semiHidden="0" w:uiPriority="63" w:unhideWhenUsed="0"/>
-    <w:lsdException w:name="Medium Shading 2 Accent 4" w:semiHidden="0" w:uiPriority="64" w:unhideWhenUsed="0"/>
-    <w:lsdException w:name="Medium List 1 Accent 4" w:semiHidden="0" w:uiPriority="65" w:unhideWhenUsed="0"/>
-    <w:lsdException w:name="Medium List 2 Accent 4" w:semiHidden="0" w:uiPriority="66" w:unhideWhenUsed="0"/>
-    <w:lsdException w:name="Medium Grid 1 Accent 4" w:semiHidden="0" w:uiPriority="67" w:unhideWhenUsed="0"/>
-    <w:lsdException w:name="Medium Grid 2 Accent 4" w:semiHidden="0" w:uiPriority="68" w:unhideWhenUsed="0"/>
-    <w:lsdException w:name="Medium Grid 3 Accent 4" w:semiHidden="0" w:uiPriority="69" w:unhideWhenUsed="0"/>
-    <w:lsdException w:name="Dark List Accent 4" w:semiHidden="0" w:uiPriority="70" w:unhideWhenUsed="0"/>
-    <w:lsdException w:name="Colorful Shading Accent 4" w:semiHidden="0" w:uiPriority="71" w:unhideWhenUsed="0"/>
-    <w:lsdException w:name="Colorful List Accent 4" w:semiHidden="0" w:uiPriority="72" w:unhideWhenUsed="0"/>
-    <w:lsdException w:name="Colorful Grid Accent 4" w:semiHidden="0" w:uiPriority="73" w:unhideWhenUsed="0"/>
-    <w:lsdException w:name="Light Shading Accent 5" w:semiHidden="0" w:uiPriority="60" w:unhideWhenUsed="0"/>
-    <w:lsdException w:name="Light List Accent 5" w:semiHidden="0" w:uiPriority="61" w:unhideWhenUsed="0"/>
-    <w:lsdException w:name="Light Grid Accent 5" w:semiHidden="0" w:uiPriority="62" w:unhideWhenUsed="0"/>
-    <w:lsdException w:name="Medium Shading 1 Accent 5" w:semiHidden="0" w:uiPriority="63" w:unhideWhenUsed="0"/>
-    <w:lsdException w:name="Medium Shading 2 Accent 5" w:semiHidden="0" w:uiPriority="64" w:unhideWhenUsed="0"/>
-    <w:lsdException w:name="Medium List 1 Accent 5" w:semiHidden="0" w:uiPriority="65" w:unhideWhenUsed="0"/>
-    <w:lsdException w:name="Medium List 2 Accent 5" w:semiHidden="0" w:uiPriority="66" w:unhideWhenUsed="0"/>
-    <w:lsdException w:name="Medium Grid 1 Accent 5" w:semiHidden="0" w:uiPriority="67" w:unhideWhenUsed="0"/>
-    <w:lsdException w:name="Medium Grid 2 Accent 5" w:semiHidden="0" w:uiPriority="68" w:unhideWhenUsed="0"/>
-    <w:lsdException w:name="Medium Grid 3 Accent 5" w:semiHidden="0" w:uiPriority="69" w:unhideWhenUsed="0"/>
-    <w:lsdException w:name="Dark List Accent 5" w:semiHidden="0" w:uiPriority="70" w:unhideWhenUsed="0"/>
-    <w:lsdException w:name="Colorful Shading Accent 5" w:semiHidden="0" w:uiPriority="71" w:unhideWhenUsed="0"/>
-    <w:lsdException w:name="Colorful List Accent 5" w:semiHidden="0" w:uiPriority="72" w:unhideWhenUsed="0"/>
-    <w:lsdException w:name="Colorful Grid Accent 5" w:semiHidden="0" w:uiPriority="73" w:unhideWhenUsed="0"/>
-    <w:lsdException w:name="Light Shading Accent 6" w:semiHidden="0" w:uiPriority="60" w:unhideWhenUsed="0"/>
-    <w:lsdException w:name="Light List Accent 6" w:semiHidden="0" w:uiPriority="61" w:unhideWhenUsed="0"/>
-    <w:lsdException w:name="Light Grid Accent 6" w:semiHidden="0" w:uiPriority="62" w:unhideWhenUsed="0"/>
-    <w:lsdException w:name="Medium Shading 1 Accent 6" w:semiHidden="0" w:uiPriority="63" w:unhideWhenUsed="0"/>
-    <w:lsdException w:name="Medium Shading 2 Accent 6" w:semiHidden="0" w:uiPriority="64" w:unhideWhenUsed="0"/>
-    <w:lsdException w:name="Medium List 1 Accent 6" w:semiHidden="0" w:uiPriority="65" w:unhideWhenUsed="0"/>
-    <w:lsdException w:name="Medium List 2 Accent 6" w:semiHidden="0" w:uiPriority="66" w:unhideWhenUsed="0"/>
-    <w:lsdException w:name="Medium Grid 1 Accent 6" w:semiHidden="0" w:uiPriority="67" w:unhideWhenUsed="0"/>
-    <w:lsdException w:name="Medium Grid 2 Accent 6" w:semiHidden="0" w:uiPriority="68" w:unhideWhenUsed="0"/>
-    <w:lsdException w:name="Medium Grid 3 Accent 6" w:semiHidden="0" w:uiPriority="69" w:unhideWhenUsed="0"/>
-    <w:lsdException w:name="Dark List Accent 6" w:semiHidden="0" w:uiPriority="70" w:unhideWhenUsed="0"/>
-    <w:lsdException w:name="Colorful Shading Accent 6" w:semiHidden="0" w:uiPriority="71" w:unhideWhenUsed="0"/>
-    <w:lsdException w:name="Colorful List Accent 6" w:semiHidden="0" w:uiPriority="72" w:unhideWhenUsed="0"/>
-    <w:lsdException w:name="Colorful Grid Accent 6" w:semiHidden="0" w:uiPriority="73" w:unhideWhenUsed="0"/>
-    <w:lsdException w:name="Subtle Emphasis" w:semiHidden="0" w:uiPriority="19" w:unhideWhenUsed="0" w:qFormat="1"/>
-    <w:lsdException w:name="Intense Emphasis" w:semiHidden="0" w:uiPriority="21" w:unhideWhenUsed="0" w:qFormat="1"/>
-    <w:lsdException w:name="Subtle Reference" w:semiHidden="0" w:uiPriority="31" w:unhideWhenUsed="0" w:qFormat="1"/>
-    <w:lsdException w:name="Intense Reference" w:semiHidden="0" w:uiPriority="32" w:unhideWhenUsed="0" w:qFormat="1"/>
-    <w:lsdException w:name="Book Title" w:semiHidden="0" w:uiPriority="33" w:unhideWhenUsed="0" w:qFormat="1"/>
-    <w:lsdException w:name="Bibliography" w:uiPriority="37"/>
-    <w:lsdException w:name="TOC Heading" w:uiPriority="39" w:qFormat="1"/>
+  <w:latentStyles w:defLockedState="0" w:defUIPriority="99" w:defSemiHidden="0" w:defUnhideWhenUsed="0" w:defQFormat="0" w:count="375">
+    <w:lsdException w:name="Normal" w:uiPriority="0" w:qFormat="1"/>
+    <w:lsdException w:name="heading 1" w:uiPriority="9" w:qFormat="1"/>
+    <w:lsdException w:name="heading 2" w:semiHidden="1" w:uiPriority="9" w:unhideWhenUsed="1" w:qFormat="1"/>
+    <w:lsdException w:name="heading 3" w:semiHidden="1" w:uiPriority="9" w:unhideWhenUsed="1" w:qFormat="1"/>
+    <w:lsdException w:name="heading 4" w:semiHidden="1" w:uiPriority="9" w:unhideWhenUsed="1" w:qFormat="1"/>
+    <w:lsdException w:name="heading 5" w:semiHidden="1" w:uiPriority="9" w:unhideWhenUsed="1" w:qFormat="1"/>
+    <w:lsdException w:name="heading 6" w:semiHidden="1" w:uiPriority="9" w:unhideWhenUsed="1" w:qFormat="1"/>
+    <w:lsdException w:name="heading 7" w:semiHidden="1" w:uiPriority="9" w:unhideWhenUsed="1" w:qFormat="1"/>
+    <w:lsdException w:name="heading 8" w:semiHidden="1" w:uiPriority="9" w:unhideWhenUsed="1" w:qFormat="1"/>
+    <w:lsdException w:name="heading 9" w:semiHidden="1" w:uiPriority="9" w:unhideWhenUsed="1" w:qFormat="1"/>
+    <w:lsdException w:name="index 1" w:semiHidden="1" w:unhideWhenUsed="1"/>
+    <w:lsdException w:name="index 2" w:semiHidden="1" w:unhideWhenUsed="1"/>
+    <w:lsdException w:name="index 3" w:semiHidden="1" w:unhideWhenUsed="1"/>
+    <w:lsdException w:name="index 4" w:semiHidden="1" w:unhideWhenUsed="1"/>
+    <w:lsdException w:name="index 5" w:semiHidden="1" w:unhideWhenUsed="1"/>
+    <w:lsdException w:name="index 6" w:semiHidden="1" w:unhideWhenUsed="1"/>
+    <w:lsdException w:name="index 7" w:semiHidden="1" w:unhideWhenUsed="1"/>
+    <w:lsdException w:name="index 8" w:semiHidden="1" w:unhideWhenUsed="1"/>
+    <w:lsdException w:name="index 9" w:semiHidden="1" w:unhideWhenUsed="1"/>
+    <w:lsdException w:name="toc 1" w:semiHidden="1" w:uiPriority="39" w:unhideWhenUsed="1"/>
+    <w:lsdException w:name="toc 2" w:semiHidden="1" w:uiPriority="39" w:unhideWhenUsed="1"/>
+    <w:lsdException w:name="toc 3" w:semiHidden="1" w:uiPriority="39" w:unhideWhenUsed="1"/>
+    <w:lsdException w:name="toc 4" w:semiHidden="1" w:uiPriority="39" w:unhideWhenUsed="1"/>
+    <w:lsdException w:name="toc 5" w:semiHidden="1" w:uiPriority="39" w:unhideWhenUsed="1"/>
+    <w:lsdException w:name="toc 6" w:semiHidden="1" w:uiPriority="39" w:unhideWhenUsed="1"/>
+    <w:lsdException w:name="toc 7" w:semiHidden="1" w:uiPriority="39" w:unhideWhenUsed="1"/>
+    <w:lsdException w:name="toc 8" w:semiHidden="1" w:uiPriority="39" w:unhideWhenUsed="1"/>
+    <w:lsdException w:name="toc 9" w:semiHidden="1" w:uiPriority="39" w:unhideWhenUsed="1"/>
+    <w:lsdException w:name="Normal Indent" w:semiHidden="1" w:unhideWhenUsed="1"/>
+    <w:lsdException w:name="footnote text" w:semiHidden="1" w:unhideWhenUsed="1"/>
+    <w:lsdException w:name="annotation text" w:semiHidden="1" w:unhideWhenUsed="1"/>
+    <w:lsdException w:name="header" w:semiHidden="1" w:unhideWhenUsed="1"/>
+    <w:lsdException w:name="footer" w:semiHidden="1" w:unhideWhenUsed="1"/>
+    <w:lsdException w:name="index heading" w:semiHidden="1" w:unhideWhenUsed="1"/>
+    <w:lsdException w:name="caption" w:semiHidden="1" w:uiPriority="35" w:unhideWhenUsed="1" w:qFormat="1"/>
+    <w:lsdException w:name="table of figures" w:semiHidden="1" w:unhideWhenUsed="1"/>
+    <w:lsdException w:name="envelope address" w:semiHidden="1" w:unhideWhenUsed="1"/>
+    <w:lsdException w:name="envelope return" w:semiHidden="1" w:unhideWhenUsed="1"/>
+    <w:lsdException w:name="footnote reference" w:semiHidden="1" w:unhideWhenUsed="1"/>
+    <w:lsdException w:name="annotation reference" w:semiHidden="1" w:unhideWhenUsed="1"/>
+    <w:lsdException w:name="line number" w:semiHidden="1" w:unhideWhenUsed="1"/>
+    <w:lsdException w:name="page number" w:semiHidden="1" w:unhideWhenUsed="1"/>
+    <w:lsdException w:name="endnote reference" w:semiHidden="1" w:unhideWhenUsed="1"/>
+    <w:lsdException w:name="endnote text" w:semiHidden="1" w:unhideWhenUsed="1"/>
+    <w:lsdException w:name="table of authorities" w:semiHidden="1" w:unhideWhenUsed="1"/>
+    <w:lsdException w:name="macro" w:semiHidden="1" w:unhideWhenUsed="1"/>
+    <w:lsdException w:name="toa heading" w:semiHidden="1" w:unhideWhenUsed="1"/>
+    <w:lsdException w:name="List" w:semiHidden="1" w:unhideWhenUsed="1"/>
+    <w:lsdException w:name="List Bullet" w:semiHidden="1" w:unhideWhenUsed="1"/>
+    <w:lsdException w:name="List Number" w:semiHidden="1" w:unhideWhenUsed="1"/>
+    <w:lsdException w:name="List 2" w:semiHidden="1" w:unhideWhenUsed="1"/>
+    <w:lsdException w:name="List 3" w:semiHidden="1" w:unhideWhenUsed="1"/>
+    <w:lsdException w:name="List 4" w:semiHidden="1" w:unhideWhenUsed="1"/>
+    <w:lsdException w:name="List 5" w:semiHidden="1" w:unhideWhenUsed="1"/>
+    <w:lsdException w:name="List Bullet 2" w:semiHidden="1" w:unhideWhenUsed="1"/>
+    <w:lsdException w:name="List Bullet 3" w:semiHidden="1" w:unhideWhenUsed="1"/>
+    <w:lsdException w:name="List Bullet 4" w:semiHidden="1" w:unhideWhenUsed="1"/>
+    <w:lsdException w:name="List Bullet 5" w:semiHidden="1" w:unhideWhenUsed="1"/>
+    <w:lsdException w:name="List Number 2" w:semiHidden="1" w:unhideWhenUsed="1"/>
+    <w:lsdException w:name="List Number 3" w:semiHidden="1" w:unhideWhenUsed="1"/>
+    <w:lsdException w:name="List Number 4" w:semiHidden="1" w:unhideWhenUsed="1"/>
+    <w:lsdException w:name="List Number 5" w:semiHidden="1" w:unhideWhenUsed="1"/>
+    <w:lsdException w:name="Title" w:uiPriority="10" w:qFormat="1"/>
+    <w:lsdException w:name="Closing" w:semiHidden="1" w:unhideWhenUsed="1"/>
+    <w:lsdException w:name="Signature" w:semiHidden="1" w:unhideWhenUsed="1"/>
+    <w:lsdException w:name="Default Paragraph Font" w:semiHidden="1" w:uiPriority="1" w:unhideWhenUsed="1"/>
+    <w:lsdException w:name="Body Text" w:semiHidden="1" w:unhideWhenUsed="1"/>
+    <w:lsdException w:name="Body Text Indent" w:semiHidden="1" w:unhideWhenUsed="1"/>
+    <w:lsdException w:name="List Continue" w:semiHidden="1" w:unhideWhenUsed="1"/>
+    <w:lsdException w:name="List Continue 2" w:semiHidden="1" w:unhideWhenUsed="1"/>
+    <w:lsdException w:name="List Continue 3" w:semiHidden="1" w:unhideWhenUsed="1"/>
+    <w:lsdException w:name="List Continue 4" w:semiHidden="1" w:unhideWhenUsed="1"/>
+    <w:lsdException w:name="List Continue 5" w:semiHidden="1" w:unhideWhenUsed="1"/>
+    <w:lsdException w:name="Message Header" w:semiHidden="1" w:unhideWhenUsed="1"/>
+    <w:lsdException w:name="Subtitle" w:uiPriority="11" w:qFormat="1"/>
+    <w:lsdException w:name="Salutation" w:semiHidden="1" w:unhideWhenUsed="1"/>
+    <w:lsdException w:name="Date" w:semiHidden="1" w:unhideWhenUsed="1"/>
+    <w:lsdException w:name="Body Text First Indent" w:semiHidden="1" w:unhideWhenUsed="1"/>
+    <w:lsdException w:name="Body Text First Indent 2" w:semiHidden="1" w:unhideWhenUsed="1"/>
+    <w:lsdException w:name="Note Heading" w:semiHidden="1" w:unhideWhenUsed="1"/>
+    <w:lsdException w:name="Body Text 2" w:semiHidden="1" w:unhideWhenUsed="1"/>
+    <w:lsdException w:name="Body Text 3" w:semiHidden="1" w:unhideWhenUsed="1"/>
+    <w:lsdException w:name="Body Text Indent 2" w:semiHidden="1" w:unhideWhenUsed="1"/>
+    <w:lsdException w:name="Body Text Indent 3" w:semiHidden="1" w:unhideWhenUsed="1"/>
+    <w:lsdException w:name="Block Text" w:semiHidden="1" w:unhideWhenUsed="1"/>
+    <w:lsdException w:name="Hyperlink" w:semiHidden="1" w:unhideWhenUsed="1"/>
+    <w:lsdException w:name="FollowedHyperlink" w:semiHidden="1" w:unhideWhenUsed="1"/>
+    <w:lsdException w:name="Strong" w:uiPriority="22" w:qFormat="1"/>
+    <w:lsdException w:name="Emphasis" w:uiPriority="20" w:qFormat="1"/>
+    <w:lsdException w:name="Document Map" w:semiHidden="1" w:unhideWhenUsed="1"/>
+    <w:lsdException w:name="Plain Text" w:semiHidden="1" w:unhideWhenUsed="1"/>
+    <w:lsdException w:name="E-mail Signature" w:semiHidden="1" w:unhideWhenUsed="1"/>
+    <w:lsdException w:name="HTML Top of Form" w:semiHidden="1" w:unhideWhenUsed="1"/>
+    <w:lsdException w:name="HTML Bottom of Form" w:semiHidden="1" w:unhideWhenUsed="1"/>
+    <w:lsdException w:name="Normal (Web)" w:semiHidden="1" w:unhideWhenUsed="1"/>
+    <w:lsdException w:name="HTML Acronym" w:semiHidden="1" w:unhideWhenUsed="1"/>
+    <w:lsdException w:name="HTML Address" w:semiHidden="1" w:unhideWhenUsed="1"/>
+    <w:lsdException w:name="HTML Cite" w:semiHidden="1" w:unhideWhenUsed="1"/>
+    <w:lsdException w:name="HTML Code" w:semiHidden="1" w:unhideWhenUsed="1"/>
+    <w:lsdException w:name="HTML Definition" w:semiHidden="1" w:unhideWhenUsed="1"/>
+    <w:lsdException w:name="HTML Keyboard" w:semiHidden="1" w:unhideWhenUsed="1"/>
+    <w:lsdException w:name="HTML Preformatted" w:semiHidden="1" w:unhideWhenUsed="1"/>
+    <w:lsdException w:name="HTML Sample" w:semiHidden="1" w:unhideWhenUsed="1"/>
+    <w:lsdException w:name="HTML Typewriter" w:semiHidden="1" w:unhideWhenUsed="1"/>
+    <w:lsdException w:name="HTML Variable" w:semiHidden="1" w:unhideWhenUsed="1"/>
+    <w:lsdException w:name="Normal Table" w:semiHidden="1" w:unhideWhenUsed="1"/>
+    <w:lsdException w:name="annotation subject" w:semiHidden="1" w:unhideWhenUsed="1"/>
+    <w:lsdException w:name="No List" w:semiHidden="1" w:unhideWhenUsed="1"/>
+    <w:lsdException w:name="Outline List 1" w:semiHidden="1" w:unhideWhenUsed="1"/>
+    <w:lsdException w:name="Outline List 2" w:semiHidden="1" w:unhideWhenUsed="1"/>
+    <w:lsdException w:name="Outline List 3" w:semiHidden="1" w:unhideWhenUsed="1"/>
+    <w:lsdException w:name="Table Simple 1" w:semiHidden="1" w:unhideWhenUsed="1"/>
+    <w:lsdException w:name="Table Simple 2" w:semiHidden="1" w:unhideWhenUsed="1"/>
+    <w:lsdException w:name="Table Simple 3" w:semiHidden="1" w:unhideWhenUsed="1"/>
+    <w:lsdException w:name="Table Classic 1" w:semiHidden="1" w:unhideWhenUsed="1"/>
+    <w:lsdException w:name="Table Classic 2" w:semiHidden="1" w:unhideWhenUsed="1"/>
+    <w:lsdException w:name="Table Classic 3" w:semiHidden="1" w:unhideWhenUsed="1"/>
+    <w:lsdException w:name="Table Classic 4" w:semiHidden="1" w:unhideWhenUsed="1"/>
+    <w:lsdException w:name="Table Colorful 1" w:semiHidden="1" w:unhideWhenUsed="1"/>
+    <w:lsdException w:name="Table Colorful 2" w:semiHidden="1" w:unhideWhenUsed="1"/>
+    <w:lsdException w:name="Table Colorful 3" w:semiHidden="1" w:unhideWhenUsed="1"/>
+    <w:lsdException w:name="Table Columns 1" w:semiHidden="1" w:unhideWhenUsed="1"/>
+    <w:lsdException w:name="Table Columns 2" w:semiHidden="1" w:unhideWhenUsed="1"/>
+    <w:lsdException w:name="Table Columns 3" w:semiHidden="1" w:unhideWhenUsed="1"/>
+    <w:lsdException w:name="Table Columns 4" w:semiHidden="1" w:unhideWhenUsed="1"/>
+    <w:lsdException w:name="Table Columns 5" w:semiHidden="1" w:unhideWhenUsed="1"/>
+    <w:lsdException w:name="Table Grid 1" w:semiHidden="1" w:unhideWhenUsed="1"/>
+    <w:lsdException w:name="Table Grid 2" w:semiHidden="1" w:unhideWhenUsed="1"/>
+    <w:lsdException w:name="Table Grid 3" w:semiHidden="1" w:unhideWhenUsed="1"/>
+    <w:lsdException w:name="Table Grid 4" w:semiHidden="1" w:unhideWhenUsed="1"/>
+    <w:lsdException w:name="Table Grid 5" w:semiHidden="1" w:unhideWhenUsed="1"/>
+    <w:lsdException w:name="Table Grid 6" w:semiHidden="1" w:unhideWhenUsed="1"/>
+    <w:lsdException w:name="Table Grid 7" w:semiHidden="1" w:unhideWhenUsed="1"/>
+    <w:lsdException w:name="Table Grid 8" w:semiHidden="1" w:unhideWhenUsed="1"/>
+    <w:lsdException w:name="Table List 1" w:semiHidden="1" w:unhideWhenUsed="1"/>
+    <w:lsdException w:name="Table List 2" w:semiHidden="1" w:unhideWhenUsed="1"/>
+    <w:lsdException w:name="Table List 3" w:semiHidden="1" w:unhideWhenUsed="1"/>
+    <w:lsdException w:name="Table List 4" w:semiHidden="1" w:unhideWhenUsed="1"/>
+    <w:lsdException w:name="Table List 5" w:semiHidden="1" w:unhideWhenUsed="1"/>
+    <w:lsdException w:name="Table List 6" w:semiHidden="1" w:unhideWhenUsed="1"/>
+    <w:lsdException w:name="Table List 7" w:semiHidden="1" w:unhideWhenUsed="1"/>
+    <w:lsdException w:name="Table List 8" w:semiHidden="1" w:unhideWhenUsed="1"/>
+    <w:lsdException w:name="Table 3D effects 1" w:semiHidden="1" w:unhideWhenUsed="1"/>
+    <w:lsdException w:name="Table 3D effects 2" w:semiHidden="1" w:unhideWhenUsed="1"/>
+    <w:lsdException w:name="Table 3D effects 3" w:semiHidden="1" w:unhideWhenUsed="1"/>
+    <w:lsdException w:name="Table Contemporary" w:semiHidden="1" w:unhideWhenUsed="1"/>
+    <w:lsdException w:name="Table Elegant" w:semiHidden="1" w:unhideWhenUsed="1"/>
+    <w:lsdException w:name="Table Professional" w:semiHidden="1" w:unhideWhenUsed="1"/>
+    <w:lsdException w:name="Table Subtle 1" w:semiHidden="1" w:unhideWhenUsed="1"/>
+    <w:lsdException w:name="Table Subtle 2" w:semiHidden="1" w:unhideWhenUsed="1"/>
+    <w:lsdException w:name="Table Web 1" w:semiHidden="1" w:unhideWhenUsed="1"/>
+    <w:lsdException w:name="Table Web 2" w:semiHidden="1" w:unhideWhenUsed="1"/>
+    <w:lsdException w:name="Table Web 3" w:semiHidden="1" w:unhideWhenUsed="1"/>
+    <w:lsdException w:name="Balloon Text" w:semiHidden="1" w:unhideWhenUsed="1"/>
+    <w:lsdException w:name="Table Grid" w:semiHidden="1" w:uiPriority="59" w:unhideWhenUsed="1"/>
+    <w:lsdException w:name="Table Theme" w:semiHidden="1" w:unhideWhenUsed="1"/>
+    <w:lsdException w:name="Placeholder Text" w:semiHidden="1"/>
+    <w:lsdException w:name="No Spacing" w:uiPriority="1" w:qFormat="1"/>
+    <w:lsdException w:name="Light Shading" w:uiPriority="60"/>
+    <w:lsdException w:name="Light List" w:uiPriority="61"/>
+    <w:lsdException w:name="Light Grid" w:uiPriority="62"/>
+    <w:lsdException w:name="Medium Shading 1" w:uiPriority="63"/>
+    <w:lsdException w:name="Medium Shading 2" w:uiPriority="64"/>
+    <w:lsdException w:name="Medium List 1" w:uiPriority="65"/>
+    <w:lsdException w:name="Medium List 2" w:uiPriority="66"/>
+    <w:lsdException w:name="Medium Grid 1" w:uiPriority="67"/>
+    <w:lsdException w:name="Medium Grid 2" w:uiPriority="68"/>
+    <w:lsdException w:name="Medium Grid 3" w:uiPriority="69"/>
+    <w:lsdException w:name="Dark List" w:uiPriority="70"/>
+    <w:lsdException w:name="Colorful Shading" w:uiPriority="71"/>
+    <w:lsdException w:name="Colorful List" w:uiPriority="72"/>
+    <w:lsdException w:name="Colorful Grid" w:uiPriority="73"/>
+    <w:lsdException w:name="Light Shading Accent 1" w:uiPriority="60"/>
+    <w:lsdException w:name="Light List Accent 1" w:uiPriority="61"/>
+    <w:lsdException w:name="Light Grid Accent 1" w:uiPriority="62"/>
+    <w:lsdException w:name="Medium Shading 1 Accent 1" w:uiPriority="63"/>
+    <w:lsdException w:name="Medium Shading 2 Accent 1" w:uiPriority="64"/>
+    <w:lsdException w:name="Medium List 1 Accent 1" w:uiPriority="65"/>
+    <w:lsdException w:name="Revision" w:semiHidden="1"/>
+    <w:lsdException w:name="List Paragraph" w:uiPriority="34" w:qFormat="1"/>
+    <w:lsdException w:name="Quote" w:uiPriority="29" w:qFormat="1"/>
+    <w:lsdException w:name="Intense Quote" w:uiPriority="30" w:qFormat="1"/>
+    <w:lsdException w:name="Medium List 2 Accent 1" w:uiPriority="66"/>
+    <w:lsdException w:name="Medium Grid 1 Accent 1" w:uiPriority="67"/>
+    <w:lsdException w:name="Medium Grid 2 Accent 1" w:uiPriority="68"/>
+    <w:lsdException w:name="Medium Grid 3 Accent 1" w:uiPriority="69"/>
+    <w:lsdException w:name="Dark List Accent 1" w:uiPriority="70"/>
+    <w:lsdException w:name="Colorful Shading Accent 1" w:uiPriority="71"/>
+    <w:lsdException w:name="Colorful List Accent 1" w:uiPriority="72"/>
+    <w:lsdException w:name="Colorful Grid Accent 1" w:uiPriority="73"/>
+    <w:lsdException w:name="Light Shading Accent 2" w:uiPriority="60"/>
+    <w:lsdException w:name="Light List Accent 2" w:uiPriority="61"/>
+    <w:lsdException w:name="Light Grid Accent 2" w:uiPriority="62"/>
+    <w:lsdException w:name="Medium Shading 1 Accent 2" w:uiPriority="63"/>
+    <w:lsdException w:name="Medium Shading 2 Accent 2" w:uiPriority="64"/>
+    <w:lsdException w:name="Medium List 1 Accent 2" w:uiPriority="65"/>
+    <w:lsdException w:name="Medium List 2 Accent 2" w:uiPriority="66"/>
+    <w:lsdException w:name="Medium Grid 1 Accent 2" w:uiPriority="67"/>
+    <w:lsdException w:name="Medium Grid 2 Accent 2" w:uiPriority="68"/>
+    <w:lsdException w:name="Medium Grid 3 Accent 2" w:uiPriority="69"/>
+    <w:lsdException w:name="Dark List Accent 2" w:uiPriority="70"/>
+    <w:lsdException w:name="Colorful Shading Accent 2" w:uiPriority="71"/>
+    <w:lsdException w:name="Colorful List Accent 2" w:uiPriority="72"/>
+    <w:lsdException w:name="Colorful Grid Accent 2" w:uiPriority="73"/>
+    <w:lsdException w:name="Light Shading Accent 3" w:uiPriority="60"/>
+    <w:lsdException w:name="Light List Accent 3" w:uiPriority="61"/>
+    <w:lsdException w:name="Light Grid Accent 3" w:uiPriority="62"/>
+    <w:lsdException w:name="Medium Shading 1 Accent 3" w:uiPriority="63"/>
+    <w:lsdException w:name="Medium Shading 2 Accent 3" w:uiPriority="64"/>
+    <w:lsdException w:name="Medium List 1 Accent 3" w:uiPriority="65"/>
+    <w:lsdException w:name="Medium List 2 Accent 3" w:uiPriority="66"/>
+    <w:lsdException w:name="Medium Grid 1 Accent 3" w:uiPriority="67"/>
+    <w:lsdException w:name="Medium Grid 2 Accent 3" w:uiPriority="68"/>
+    <w:lsdException w:name="Medium Grid 3 Accent 3" w:uiPriority="69"/>
+    <w:lsdException w:name="Dark List Accent 3" w:uiPriority="70"/>
+    <w:lsdException w:name="Colorful Shading Accent 3" w:uiPriority="71"/>
+    <w:lsdException w:name="Colorful List Accent 3" w:uiPriority="72"/>
+    <w:lsdException w:name="Colorful Grid Accent 3" w:uiPriority="73"/>
+    <w:lsdException w:name="Light Shading Accent 4" w:uiPriority="60"/>
+    <w:lsdException w:name="Light List Accent 4" w:uiPriority="61"/>
+    <w:lsdException w:name="Light Grid Accent 4" w:uiPriority="62"/>
+    <w:lsdException w:name="Medium Shading 1 Accent 4" w:uiPriority="63"/>
+    <w:lsdException w:name="Medium Shading 2 Accent 4" w:uiPriority="64"/>
+    <w:lsdException w:name="Medium List 1 Accent 4" w:uiPriority="65"/>
+    <w:lsdException w:name="Medium List 2 Accent 4" w:uiPriority="66"/>
+    <w:lsdException w:name="Medium Grid 1 Accent 4" w:uiPriority="67"/>
+    <w:lsdException w:name="Medium Grid 2 Accent 4" w:uiPriority="68"/>
+    <w:lsdException w:name="Medium Grid 3 Accent 4" w:uiPriority="69"/>
+    <w:lsdException w:name="Dark List Accent 4" w:uiPriority="70"/>
+    <w:lsdException w:name="Colorful Shading Accent 4" w:uiPriority="71"/>
+    <w:lsdException w:name="Colorful List Accent 4" w:uiPriority="72"/>
+    <w:lsdException w:name="Colorful Grid Accent 4" w:uiPriority="73"/>
+    <w:lsdException w:name="Light Shading Accent 5" w:uiPriority="60"/>
+    <w:lsdException w:name="Light List Accent 5" w:uiPriority="61"/>
+    <w:lsdException w:name="Light Grid Accent 5" w:uiPriority="62"/>
+    <w:lsdException w:name="Medium Shading 1 Accent 5" w:uiPriority="63"/>
+    <w:lsdException w:name="Medium Shading 2 Accent 5" w:uiPriority="64"/>
+    <w:lsdException w:name="Medium List 1 Accent 5" w:uiPriority="65"/>
+    <w:lsdException w:name="Medium List 2 Accent 5" w:uiPriority="66"/>
+    <w:lsdException w:name="Medium Grid 1 Accent 5" w:uiPriority="67"/>
+    <w:lsdException w:name="Medium Grid 2 Accent 5" w:uiPriority="68"/>
+    <w:lsdException w:name="Medium Grid 3 Accent 5" w:uiPriority="69"/>
+    <w:lsdException w:name="Dark List Accent 5" w:uiPriority="70"/>
+    <w:lsdException w:name="Colorful Shading Accent 5" w:uiPriority="71"/>
+    <w:lsdException w:name="Colorful List Accent 5" w:uiPriority="72"/>
+    <w:lsdException w:name="Colorful Grid Accent 5" w:uiPriority="73"/>
+    <w:lsdException w:name="Light Shading Accent 6" w:uiPriority="60"/>
+    <w:lsdException w:name="Light List Accent 6" w:uiPriority="61"/>
+    <w:lsdException w:name="Light Grid Accent 6" w:uiPriority="62"/>
+    <w:lsdException w:name="Medium Shading 1 Accent 6" w:uiPriority="63"/>
+    <w:lsdException w:name="Medium Shading 2 Accent 6" w:uiPriority="64"/>
+    <w:lsdException w:name="Medium List 1 Accent 6" w:uiPriority="65"/>
+    <w:lsdException w:name="Medium List 2 Accent 6" w:uiPriority="66"/>
+    <w:lsdException w:name="Medium Grid 1 Accent 6" w:uiPriority="67"/>
+    <w:lsdException w:name="Medium Grid 2 Accent 6" w:uiPriority="68"/>
+    <w:lsdException w:name="Medium Grid 3 Accent 6" w:uiPriority="69"/>
+    <w:lsdException w:name="Dark List Accent 6" w:uiPriority="70"/>
+    <w:lsdException w:name="Colorful Shading Accent 6" w:uiPriority="71"/>
+    <w:lsdException w:name="Colorful List Accent 6" w:uiPriority="72"/>
+    <w:lsdException w:name="Colorful Grid Accent 6" w:uiPriority="73"/>
+    <w:lsdException w:name="Subtle Emphasis" w:uiPriority="19" w:qFormat="1"/>
+    <w:lsdException w:name="Intense Emphasis" w:uiPriority="21" w:qFormat="1"/>
+    <w:lsdException w:name="Subtle Reference" w:uiPriority="31" w:qFormat="1"/>
+    <w:lsdException w:name="Intense Reference" w:uiPriority="32" w:qFormat="1"/>
+    <w:lsdException w:name="Book Title" w:uiPriority="33" w:qFormat="1"/>
+    <w:lsdException w:name="Bibliography" w:semiHidden="1" w:uiPriority="37" w:unhideWhenUsed="1"/>
+    <w:lsdException w:name="TOC Heading" w:semiHidden="1" w:uiPriority="39" w:unhideWhenUsed="1" w:qFormat="1"/>
+    <w:lsdException w:name="Plain Table 1" w:uiPriority="41"/>
+    <w:lsdException w:name="Plain Table 2" w:uiPriority="42"/>
+    <w:lsdException w:name="Plain Table 3" w:uiPriority="43"/>
+    <w:lsdException w:name="Plain Table 4" w:uiPriority="44"/>
+    <w:lsdException w:name="Plain Table 5" w:uiPriority="45"/>
+    <w:lsdException w:name="Grid Table Light" w:uiPriority="40"/>
+    <w:lsdException w:name="Grid Table 1 Light" w:uiPriority="46"/>
+    <w:lsdException w:name="Grid Table 2" w:uiPriority="47"/>
+    <w:lsdException w:name="Grid Table 3" w:uiPriority="48"/>
+    <w:lsdException w:name="Grid Table 4" w:uiPriority="49"/>
+    <w:lsdException w:name="Grid Table 5 Dark" w:uiPriority="50"/>
+    <w:lsdException w:name="Grid Table 6 Colorful" w:uiPriority="51"/>
+    <w:lsdException w:name="Grid Table 7 Colorful" w:uiPriority="52"/>
+    <w:lsdException w:name="Grid Table 1 Light Accent 1" w:uiPriority="46"/>
+    <w:lsdException w:name="Grid Table 2 Accent 1" w:uiPriority="47"/>
+    <w:lsdException w:name="Grid Table 3 Accent 1" w:uiPriority="48"/>
+    <w:lsdException w:name="Grid Table 4 Accent 1" w:uiPriority="49"/>
+    <w:lsdException w:name="Grid Table 5 Dark Accent 1" w:uiPriority="50"/>
+    <w:lsdException w:name="Grid Table 6 Colorful Accent 1" w:uiPriority="51"/>
+    <w:lsdException w:name="Grid Table 7 Colorful Accent 1" w:uiPriority="52"/>
+    <w:lsdException w:name="Grid Table 1 Light Accent 2" w:uiPriority="46"/>
+    <w:lsdException w:name="Grid Table 2 Accent 2" w:uiPriority="47"/>
+    <w:lsdException w:name="Grid Table 3 Accent 2" w:uiPriority="48"/>
+    <w:lsdException w:name="Grid Table 4 Accent 2" w:uiPriority="49"/>
+    <w:lsdException w:name="Grid Table 5 Dark Accent 2" w:uiPriority="50"/>
+    <w:lsdException w:name="Grid Table 6 Colorful Accent 2" w:uiPriority="51"/>
+    <w:lsdException w:name="Grid Table 7 Colorful Accent 2" w:uiPriority="52"/>
+    <w:lsdException w:name="Grid Table 1 Light Accent 3" w:uiPriority="46"/>
+    <w:lsdException w:name="Grid Table 2 Accent 3" w:uiPriority="47"/>
+    <w:lsdException w:name="Grid Table 3 Accent 3" w:uiPriority="48"/>
+    <w:lsdException w:name="Grid Table 4 Accent 3" w:uiPriority="49"/>
+    <w:lsdException w:name="Grid Table 5 Dark Accent 3" w:uiPriority="50"/>
+    <w:lsdException w:name="Grid Table 6 Colorful Accent 3" w:uiPriority="51"/>
+    <w:lsdException w:name="Grid Table 7 Colorful Accent 3" w:uiPriority="52"/>
+    <w:lsdException w:name="Grid Table 1 Light Accent 4" w:uiPriority="46"/>
+    <w:lsdException w:name="Grid Table 2 Accent 4" w:uiPriority="47"/>
+    <w:lsdException w:name="Grid Table 3 Accent 4" w:uiPriority="48"/>
+    <w:lsdException w:name="Grid Table 4 Accent 4" w:uiPriority="49"/>
+    <w:lsdException w:name="Grid Table 5 Dark Accent 4" w:uiPriority="50"/>
+    <w:lsdException w:name="Grid Table 6 Colorful Accent 4" w:uiPriority="51"/>
+    <w:lsdException w:name="Grid Table 7 Colorful Accent 4" w:uiPriority="52"/>
+    <w:lsdException w:name="Grid Table 1 Light Accent 5" w:uiPriority="46"/>
+    <w:lsdException w:name="Grid Table 2 Accent 5" w:uiPriority="47"/>
+    <w:lsdException w:name="Grid Table 3 Accent 5" w:uiPriority="48"/>
+    <w:lsdException w:name="Grid Table 4 Accent 5" w:uiPriority="49"/>
+    <w:lsdException w:name="Grid Table 5 Dark Accent 5" w:uiPriority="50"/>
+    <w:lsdException w:name="Grid Table 6 Colorful Accent 5" w:uiPriority="51"/>
+    <w:lsdException w:name="Grid Table 7 Colorful Accent 5" w:uiPriority="52"/>
+    <w:lsdException w:name="Grid Table 1 Light Accent 6" w:uiPriority="46"/>
+    <w:lsdException w:name="Grid Table 2 Accent 6" w:uiPriority="47"/>
+    <w:lsdException w:name="Grid Table 3 Accent 6" w:uiPriority="48"/>
+    <w:lsdException w:name="Grid Table 4 Accent 6" w:uiPriority="49"/>
+    <w:lsdException w:name="Grid Table 5 Dark Accent 6" w:uiPriority="50"/>
+    <w:lsdException w:name="Grid Table 6 Colorful Accent 6" w:uiPriority="51"/>
+    <w:lsdException w:name="Grid Table 7 Colorful Accent 6" w:uiPriority="52"/>
+    <w:lsdException w:name="List Table 1 Light" w:uiPriority="46"/>
+    <w:lsdException w:name="List Table 2" w:uiPriority="47"/>
+    <w:lsdException w:name="List Table 3" w:uiPriority="48"/>
+    <w:lsdException w:name="List Table 4" w:uiPriority="49"/>
+    <w:lsdException w:name="List Table 5 Dark" w:uiPriority="50"/>
+    <w:lsdException w:name="List Table 6 Colorful" w:uiPriority="51"/>
+    <w:lsdException w:name="List Table 7 Colorful" w:uiPriority="52"/>
+    <w:lsdException w:name="List Table 1 Light Accent 1" w:uiPriority="46"/>
+    <w:lsdException w:name="List Table 2 Accent 1" w:uiPriority="47"/>
+    <w:lsdException w:name="List Table 3 Accent 1" w:uiPriority="48"/>
+    <w:lsdException w:name="List Table 4 Accent 1" w:uiPriority="49"/>
+    <w:lsdException w:name="List Table 5 Dark Accent 1" w:uiPriority="50"/>
+    <w:lsdException w:name="List Table 6 Colorful Accent 1" w:uiPriority="51"/>
+    <w:lsdException w:name="List Table 7 Colorful Accent 1" w:uiPriority="52"/>
+    <w:lsdException w:name="List Table 1 Light Accent 2" w:uiPriority="46"/>
+    <w:lsdException w:name="List Table 2 Accent 2" w:uiPriority="47"/>
+    <w:lsdException w:name="List Table 3 Accent 2" w:uiPriority="48"/>
+    <w:lsdException w:name="List Table 4 Accent 2" w:uiPriority="49"/>
+    <w:lsdException w:name="List Table 5 Dark Accent 2" w:uiPriority="50"/>
+    <w:lsdException w:name="List Table 6 Colorful Accent 2" w:uiPriority="51"/>
+    <w:lsdException w:name="List Table 7 Colorful Accent 2" w:uiPriority="52"/>
+    <w:lsdException w:name="List Table 1 Light Accent 3" w:uiPriority="46"/>
+    <w:lsdException w:name="List Table 2 Accent 3" w:uiPriority="47"/>
+    <w:lsdException w:name="List Table 3 Accent 3" w:uiPriority="48"/>
+    <w:lsdException w:name="List Table 4 Accent 3" w:uiPriority="49"/>
+    <w:lsdException w:name="List Table 5 Dark Accent 3" w:uiPriority="50"/>
+    <w:lsdException w:name="List Table 6 Colorful Accent 3" w:uiPriority="51"/>
+    <w:lsdException w:name="List Table 7 Colorful Accent 3" w:uiPriority="52"/>
+    <w:lsdException w:name="List Table 1 Light Accent 4" w:uiPriority="46"/>
+    <w:lsdException w:name="List Table 2 Accent 4" w:uiPriority="47"/>
+    <w:lsdException w:name="List Table 3 Accent 4" w:uiPriority="48"/>
+    <w:lsdException w:name="List Table 4 Accent 4" w:uiPriority="49"/>
+    <w:lsdException w:name="List Table 5 Dark Accent 4" w:uiPriority="50"/>
+    <w:lsdException w:name="List Table 6 Colorful Accent 4" w:uiPriority="51"/>
+    <w:lsdException w:name="List Table 7 Colorful Accent 4" w:uiPriority="52"/>
+    <w:lsdException w:name="List Table 1 Light Accent 5" w:uiPriority="46"/>
+    <w:lsdException w:name="List Table 2 Accent 5" w:uiPriority="47"/>
+    <w:lsdException w:name="List Table 3 Accent 5" w:uiPriority="48"/>
+    <w:lsdException w:name="List Table 4 Accent 5" w:uiPriority="49"/>
+    <w:lsdException w:name="List Table 5 Dark Accent 5" w:uiPriority="50"/>
+    <w:lsdException w:name="List Table 6 Colorful Accent 5" w:uiPriority="51"/>
+    <w:lsdException w:name="List Table 7 Colorful Accent 5" w:uiPriority="52"/>
+    <w:lsdException w:name="List Table 1 Light Accent 6" w:uiPriority="46"/>
+    <w:lsdException w:name="List Table 2 Accent 6" w:uiPriority="47"/>
+    <w:lsdException w:name="List Table 3 Accent 6" w:uiPriority="48"/>
+    <w:lsdException w:name="List Table 4 Accent 6" w:uiPriority="49"/>
+    <w:lsdException w:name="List Table 5 Dark Accent 6" w:uiPriority="50"/>
+    <w:lsdException w:name="List Table 6 Colorful Accent 6" w:uiPriority="51"/>
+    <w:lsdException w:name="List Table 7 Colorful Accent 6" w:uiPriority="52"/>
+    <w:lsdException w:name="Mention" w:semiHidden="1" w:unhideWhenUsed="1"/>
+    <w:lsdException w:name="Smart Hyperlink" w:semiHidden="1" w:unhideWhenUsed="1"/>
+    <w:lsdException w:name="Hashtag" w:semiHidden="1" w:unhideWhenUsed="1"/>
+    <w:lsdException w:name="Unresolved Mention" w:semiHidden="1" w:unhideWhenUsed="1"/>
   </w:latentStyles>
   <w:style w:type="paragraph" w:default="1" w:styleId="Standaard">
     <w:name w:val="Normal"/>
@@ -4353,7 +3875,7 @@
 </file>
 
 <file path=customXml/itemProps2.xml><?xml version="1.0" encoding="utf-8"?>
-<ds:datastoreItem xmlns:ds="http://schemas.openxmlformats.org/officeDocument/2006/customXml" ds:itemID="{1B401F37-7E73-4F9B-A259-F4399FB45399}">
+<ds:datastoreItem xmlns:ds="http://schemas.openxmlformats.org/officeDocument/2006/customXml" ds:itemID="{713D7B79-BC48-422E-93C1-D835B1F74B40}">
   <ds:schemaRefs>
     <ds:schemaRef ds:uri="http://schemas.openxmlformats.org/officeDocument/2006/bibliography"/>
   </ds:schemaRefs>

</xml_diff>